<commit_message>
Uploaded final version of PPT and Report
</commit_message>
<xml_diff>
--- a/Coursera Assignment - Grouping Boroughs of London based on Food.docx
+++ b/Coursera Assignment - Grouping Boroughs of London based on Food.docx
@@ -4,43 +4,112 @@
   <w:body>
     <w:p>
       <w:pPr>
+        <w:ind w:left="-284"/>
         <w:jc w:val="center"/>
         <w:rPr>
           <w:sz w:val="36"/>
           <w:szCs w:val="36"/>
         </w:rPr>
       </w:pPr>
-      <w:r>
+    </w:p>
+    <w:p>
+      <w:pPr>
+        <w:ind w:left="-284"/>
+        <w:jc w:val="center"/>
         <w:rPr>
           <w:sz w:val="36"/>
           <w:szCs w:val="36"/>
         </w:rPr>
-        <w:t xml:space="preserve">Grouping </w:t>
-      </w:r>
-      <w:r>
+      </w:pPr>
+    </w:p>
+    <w:p>
+      <w:pPr>
+        <w:ind w:left="-284"/>
+        <w:jc w:val="center"/>
         <w:rPr>
           <w:sz w:val="36"/>
           <w:szCs w:val="36"/>
         </w:rPr>
-        <w:t>Boroughs</w:t>
-      </w:r>
-      <w:r>
+      </w:pPr>
+    </w:p>
+    <w:p>
+      <w:pPr>
+        <w:ind w:left="-284"/>
+        <w:jc w:val="center"/>
         <w:rPr>
           <w:sz w:val="36"/>
           <w:szCs w:val="36"/>
         </w:rPr>
-        <w:t xml:space="preserve"> of London based </w:t>
-      </w:r>
-      <w:r>
+      </w:pPr>
+    </w:p>
+    <w:p>
+      <w:pPr>
+        <w:ind w:left="-284"/>
+        <w:jc w:val="center"/>
         <w:rPr>
           <w:sz w:val="36"/>
           <w:szCs w:val="36"/>
         </w:rPr>
-        <w:t>people’s taste in food</w:t>
-      </w:r>
-    </w:p>
-    <w:p>
-      <w:pPr>
+      </w:pPr>
+    </w:p>
+    <w:p>
+      <w:pPr>
+        <w:ind w:left="-284"/>
+        <w:jc w:val="center"/>
+        <w:rPr>
+          <w:sz w:val="36"/>
+          <w:szCs w:val="36"/>
+        </w:rPr>
+      </w:pPr>
+    </w:p>
+    <w:p>
+      <w:pPr>
+        <w:ind w:left="-284"/>
+        <w:jc w:val="center"/>
+        <w:rPr>
+          <w:sz w:val="36"/>
+          <w:szCs w:val="36"/>
+        </w:rPr>
+      </w:pPr>
+      <w:r>
+        <w:rPr>
+          <w:sz w:val="36"/>
+          <w:szCs w:val="36"/>
+        </w:rPr>
+        <w:t xml:space="preserve">Grouping </w:t>
+      </w:r>
+      <w:r>
+        <w:rPr>
+          <w:sz w:val="36"/>
+          <w:szCs w:val="36"/>
+        </w:rPr>
+        <w:t>Boroughs</w:t>
+      </w:r>
+      <w:r>
+        <w:rPr>
+          <w:sz w:val="36"/>
+          <w:szCs w:val="36"/>
+        </w:rPr>
+        <w:t xml:space="preserve"> of London based </w:t>
+      </w:r>
+      <w:r>
+        <w:rPr>
+          <w:sz w:val="36"/>
+          <w:szCs w:val="36"/>
+        </w:rPr>
+        <w:t>food</w:t>
+      </w:r>
+      <w:r>
+        <w:rPr>
+          <w:sz w:val="36"/>
+          <w:szCs w:val="36"/>
+        </w:rPr>
+        <w:t xml:space="preserve"> category</w:t>
+      </w:r>
+    </w:p>
+    <w:p>
+      <w:pPr>
+        <w:ind w:left="-284"/>
         <w:jc w:val="center"/>
         <w:rPr>
           <w:sz w:val="32"/>
@@ -57,6 +126,7 @@
     </w:p>
     <w:p>
       <w:pPr>
+        <w:ind w:left="-284"/>
         <w:jc w:val="center"/>
         <w:rPr>
           <w:sz w:val="32"/>
@@ -71,193 +141,1442 @@
         <w:t>August 2020</w:t>
       </w:r>
     </w:p>
-    <w:p/>
-    <w:p>
-      <w:pPr>
-        <w:pStyle w:val="ListParagraph"/>
+    <w:p>
+      <w:pPr>
+        <w:ind w:left="-284"/>
+        <w:jc w:val="center"/>
+        <w:rPr>
+          <w:sz w:val="32"/>
+          <w:szCs w:val="32"/>
+        </w:rPr>
+      </w:pPr>
+    </w:p>
+    <w:p>
+      <w:pPr>
+        <w:ind w:left="-284"/>
+        <w:jc w:val="center"/>
+        <w:rPr>
+          <w:sz w:val="32"/>
+          <w:szCs w:val="32"/>
+        </w:rPr>
+      </w:pPr>
+    </w:p>
+    <w:p>
+      <w:pPr>
+        <w:ind w:left="-284"/>
+        <w:jc w:val="center"/>
+        <w:rPr>
+          <w:sz w:val="32"/>
+          <w:szCs w:val="32"/>
+        </w:rPr>
+      </w:pPr>
+    </w:p>
+    <w:p>
+      <w:pPr>
+        <w:ind w:left="-284"/>
+        <w:jc w:val="center"/>
+        <w:rPr>
+          <w:sz w:val="32"/>
+          <w:szCs w:val="32"/>
+        </w:rPr>
+      </w:pPr>
+    </w:p>
+    <w:p>
+      <w:pPr>
+        <w:ind w:left="-284"/>
+        <w:jc w:val="center"/>
+        <w:rPr>
+          <w:sz w:val="32"/>
+          <w:szCs w:val="32"/>
+        </w:rPr>
+      </w:pPr>
+    </w:p>
+    <w:p>
+      <w:pPr>
+        <w:ind w:left="-284"/>
+        <w:jc w:val="center"/>
+        <w:rPr>
+          <w:sz w:val="32"/>
+          <w:szCs w:val="32"/>
+        </w:rPr>
+      </w:pPr>
+    </w:p>
+    <w:p>
+      <w:pPr>
+        <w:ind w:left="-284"/>
+        <w:jc w:val="center"/>
+        <w:rPr>
+          <w:sz w:val="32"/>
+          <w:szCs w:val="32"/>
+        </w:rPr>
+      </w:pPr>
+    </w:p>
+    <w:p>
+      <w:pPr>
+        <w:ind w:left="-284"/>
+        <w:jc w:val="center"/>
+        <w:rPr>
+          <w:sz w:val="32"/>
+          <w:szCs w:val="32"/>
+        </w:rPr>
+      </w:pPr>
+    </w:p>
+    <w:p>
+      <w:pPr>
+        <w:ind w:left="-284"/>
+        <w:jc w:val="center"/>
+        <w:rPr>
+          <w:sz w:val="32"/>
+          <w:szCs w:val="32"/>
+        </w:rPr>
+      </w:pPr>
+    </w:p>
+    <w:p>
+      <w:pPr>
+        <w:ind w:left="-284"/>
+        <w:jc w:val="center"/>
+        <w:rPr>
+          <w:sz w:val="32"/>
+          <w:szCs w:val="32"/>
+        </w:rPr>
+      </w:pPr>
+    </w:p>
+    <w:p>
+      <w:pPr>
+        <w:ind w:left="-284"/>
+        <w:jc w:val="center"/>
+        <w:rPr>
+          <w:sz w:val="32"/>
+          <w:szCs w:val="32"/>
+        </w:rPr>
+      </w:pPr>
+    </w:p>
+    <w:p>
+      <w:pPr>
+        <w:ind w:left="-284"/>
+        <w:jc w:val="center"/>
+        <w:rPr>
+          <w:sz w:val="32"/>
+          <w:szCs w:val="32"/>
+        </w:rPr>
+      </w:pPr>
+    </w:p>
+    <w:p>
+      <w:pPr>
+        <w:ind w:left="-284"/>
+        <w:jc w:val="center"/>
+        <w:rPr>
+          <w:sz w:val="32"/>
+          <w:szCs w:val="32"/>
+        </w:rPr>
+      </w:pPr>
+    </w:p>
+    <w:p>
+      <w:pPr>
+        <w:ind w:left="-284"/>
+        <w:jc w:val="center"/>
+        <w:rPr>
+          <w:sz w:val="32"/>
+          <w:szCs w:val="32"/>
+        </w:rPr>
+      </w:pPr>
+    </w:p>
+    <w:p>
+      <w:pPr>
+        <w:ind w:left="-284"/>
+        <w:rPr>
+          <w:sz w:val="32"/>
+          <w:szCs w:val="32"/>
+        </w:rPr>
+      </w:pPr>
+      <w:r>
+        <w:rPr>
+          <w:sz w:val="32"/>
+          <w:szCs w:val="32"/>
+        </w:rPr>
+        <w:lastRenderedPageBreak/>
+        <w:t>Table of contents:</w:t>
+      </w:r>
+    </w:p>
+    <w:sdt>
+      <w:sdtPr>
+        <w:id w:val="1260560360"/>
+        <w:docPartObj>
+          <w:docPartGallery w:val="Table of Contents"/>
+          <w:docPartUnique/>
+        </w:docPartObj>
+      </w:sdtPr>
+      <w:sdtEndPr>
+        <w:rPr>
+          <w:rFonts w:asciiTheme="minorHAnsi" w:eastAsiaTheme="minorHAnsi" w:hAnsiTheme="minorHAnsi" w:cstheme="minorBidi"/>
+          <w:b/>
+          <w:bCs/>
+          <w:noProof/>
+          <w:color w:val="auto"/>
+          <w:sz w:val="22"/>
+          <w:szCs w:val="22"/>
+          <w:lang w:val="en-GB"/>
+        </w:rPr>
+      </w:sdtEndPr>
+      <w:sdtContent>
+        <w:p>
+          <w:pPr>
+            <w:pStyle w:val="TOCHeading"/>
+          </w:pPr>
+          <w:r>
+            <w:t>Contents</w:t>
+          </w:r>
+        </w:p>
+        <w:p>
+          <w:pPr>
+            <w:pStyle w:val="TOC1"/>
+            <w:tabs>
+              <w:tab w:val="left" w:pos="440"/>
+              <w:tab w:val="right" w:leader="dot" w:pos="9016"/>
+            </w:tabs>
+            <w:rPr>
+              <w:rFonts w:eastAsiaTheme="minorEastAsia"/>
+              <w:noProof/>
+              <w:lang w:eastAsia="en-GB"/>
+            </w:rPr>
+          </w:pPr>
+          <w:r>
+            <w:fldChar w:fldCharType="begin"/>
+          </w:r>
+          <w:r>
+            <w:instrText xml:space="preserve"> TOC \o "1-3" \h \z \u </w:instrText>
+          </w:r>
+          <w:r>
+            <w:fldChar w:fldCharType="separate"/>
+          </w:r>
+          <w:hyperlink w:anchor="_Toc48654480" w:history="1">
+            <w:r>
+              <w:rPr>
+                <w:rStyle w:val="Hyperlink"/>
+                <w:noProof/>
+              </w:rPr>
+              <w:t>1.</w:t>
+            </w:r>
+            <w:r>
+              <w:rPr>
+                <w:rFonts w:eastAsiaTheme="minorEastAsia"/>
+                <w:noProof/>
+                <w:lang w:eastAsia="en-GB"/>
+              </w:rPr>
+              <w:tab/>
+            </w:r>
+            <w:r>
+              <w:rPr>
+                <w:rStyle w:val="Hyperlink"/>
+                <w:noProof/>
+              </w:rPr>
+              <w:t>Introduction</w:t>
+            </w:r>
+            <w:r>
+              <w:rPr>
+                <w:noProof/>
+                <w:webHidden/>
+              </w:rPr>
+              <w:tab/>
+            </w:r>
+            <w:r>
+              <w:rPr>
+                <w:noProof/>
+                <w:webHidden/>
+              </w:rPr>
+              <w:fldChar w:fldCharType="begin"/>
+            </w:r>
+            <w:r>
+              <w:rPr>
+                <w:noProof/>
+                <w:webHidden/>
+              </w:rPr>
+              <w:instrText xml:space="preserve"> PAGEREF _Toc48654480 \h </w:instrText>
+            </w:r>
+            <w:r>
+              <w:rPr>
+                <w:noProof/>
+                <w:webHidden/>
+              </w:rPr>
+            </w:r>
+            <w:r>
+              <w:rPr>
+                <w:noProof/>
+                <w:webHidden/>
+              </w:rPr>
+              <w:fldChar w:fldCharType="separate"/>
+            </w:r>
+            <w:r>
+              <w:rPr>
+                <w:noProof/>
+                <w:webHidden/>
+              </w:rPr>
+              <w:t>3</w:t>
+            </w:r>
+            <w:r>
+              <w:rPr>
+                <w:noProof/>
+                <w:webHidden/>
+              </w:rPr>
+              <w:fldChar w:fldCharType="end"/>
+            </w:r>
+          </w:hyperlink>
+        </w:p>
+        <w:p>
+          <w:pPr>
+            <w:pStyle w:val="TOC2"/>
+            <w:tabs>
+              <w:tab w:val="right" w:leader="dot" w:pos="9016"/>
+            </w:tabs>
+            <w:rPr>
+              <w:rFonts w:eastAsiaTheme="minorEastAsia"/>
+              <w:noProof/>
+              <w:lang w:eastAsia="en-GB"/>
+            </w:rPr>
+          </w:pPr>
+          <w:hyperlink w:anchor="_Toc48654481" w:history="1">
+            <w:r>
+              <w:rPr>
+                <w:rStyle w:val="Hyperlink"/>
+                <w:noProof/>
+              </w:rPr>
+              <w:t>1.1 Background:</w:t>
+            </w:r>
+            <w:r>
+              <w:rPr>
+                <w:noProof/>
+                <w:webHidden/>
+              </w:rPr>
+              <w:tab/>
+            </w:r>
+            <w:r>
+              <w:rPr>
+                <w:noProof/>
+                <w:webHidden/>
+              </w:rPr>
+              <w:fldChar w:fldCharType="begin"/>
+            </w:r>
+            <w:r>
+              <w:rPr>
+                <w:noProof/>
+                <w:webHidden/>
+              </w:rPr>
+              <w:instrText xml:space="preserve"> PAGEREF _Toc48654481 \h </w:instrText>
+            </w:r>
+            <w:r>
+              <w:rPr>
+                <w:noProof/>
+                <w:webHidden/>
+              </w:rPr>
+            </w:r>
+            <w:r>
+              <w:rPr>
+                <w:noProof/>
+                <w:webHidden/>
+              </w:rPr>
+              <w:fldChar w:fldCharType="separate"/>
+            </w:r>
+            <w:r>
+              <w:rPr>
+                <w:noProof/>
+                <w:webHidden/>
+              </w:rPr>
+              <w:t>3</w:t>
+            </w:r>
+            <w:r>
+              <w:rPr>
+                <w:noProof/>
+                <w:webHidden/>
+              </w:rPr>
+              <w:fldChar w:fldCharType="end"/>
+            </w:r>
+          </w:hyperlink>
+        </w:p>
+        <w:p>
+          <w:pPr>
+            <w:pStyle w:val="TOC2"/>
+            <w:tabs>
+              <w:tab w:val="right" w:leader="dot" w:pos="9016"/>
+            </w:tabs>
+            <w:rPr>
+              <w:rFonts w:eastAsiaTheme="minorEastAsia"/>
+              <w:noProof/>
+              <w:lang w:eastAsia="en-GB"/>
+            </w:rPr>
+          </w:pPr>
+          <w:hyperlink w:anchor="_Toc48654482" w:history="1">
+            <w:r>
+              <w:rPr>
+                <w:rStyle w:val="Hyperlink"/>
+                <w:noProof/>
+              </w:rPr>
+              <w:t>1.2 Problem:</w:t>
+            </w:r>
+            <w:r>
+              <w:rPr>
+                <w:noProof/>
+                <w:webHidden/>
+              </w:rPr>
+              <w:tab/>
+            </w:r>
+            <w:r>
+              <w:rPr>
+                <w:noProof/>
+                <w:webHidden/>
+              </w:rPr>
+              <w:fldChar w:fldCharType="begin"/>
+            </w:r>
+            <w:r>
+              <w:rPr>
+                <w:noProof/>
+                <w:webHidden/>
+              </w:rPr>
+              <w:instrText xml:space="preserve"> PAGEREF _Toc48654482 \h </w:instrText>
+            </w:r>
+            <w:r>
+              <w:rPr>
+                <w:noProof/>
+                <w:webHidden/>
+              </w:rPr>
+            </w:r>
+            <w:r>
+              <w:rPr>
+                <w:noProof/>
+                <w:webHidden/>
+              </w:rPr>
+              <w:fldChar w:fldCharType="separate"/>
+            </w:r>
+            <w:r>
+              <w:rPr>
+                <w:noProof/>
+                <w:webHidden/>
+              </w:rPr>
+              <w:t>3</w:t>
+            </w:r>
+            <w:r>
+              <w:rPr>
+                <w:noProof/>
+                <w:webHidden/>
+              </w:rPr>
+              <w:fldChar w:fldCharType="end"/>
+            </w:r>
+          </w:hyperlink>
+        </w:p>
+        <w:p>
+          <w:pPr>
+            <w:pStyle w:val="TOC2"/>
+            <w:tabs>
+              <w:tab w:val="right" w:leader="dot" w:pos="9016"/>
+            </w:tabs>
+            <w:rPr>
+              <w:rFonts w:eastAsiaTheme="minorEastAsia"/>
+              <w:noProof/>
+              <w:lang w:eastAsia="en-GB"/>
+            </w:rPr>
+          </w:pPr>
+          <w:hyperlink w:anchor="_Toc48654483" w:history="1">
+            <w:r>
+              <w:rPr>
+                <w:rStyle w:val="Hyperlink"/>
+                <w:noProof/>
+              </w:rPr>
+              <w:t>1.3 Interest:</w:t>
+            </w:r>
+            <w:r>
+              <w:rPr>
+                <w:noProof/>
+                <w:webHidden/>
+              </w:rPr>
+              <w:tab/>
+            </w:r>
+            <w:r>
+              <w:rPr>
+                <w:noProof/>
+                <w:webHidden/>
+              </w:rPr>
+              <w:fldChar w:fldCharType="begin"/>
+            </w:r>
+            <w:r>
+              <w:rPr>
+                <w:noProof/>
+                <w:webHidden/>
+              </w:rPr>
+              <w:instrText xml:space="preserve"> PAGEREF _Toc48654483 \h </w:instrText>
+            </w:r>
+            <w:r>
+              <w:rPr>
+                <w:noProof/>
+                <w:webHidden/>
+              </w:rPr>
+            </w:r>
+            <w:r>
+              <w:rPr>
+                <w:noProof/>
+                <w:webHidden/>
+              </w:rPr>
+              <w:fldChar w:fldCharType="separate"/>
+            </w:r>
+            <w:r>
+              <w:rPr>
+                <w:noProof/>
+                <w:webHidden/>
+              </w:rPr>
+              <w:t>3</w:t>
+            </w:r>
+            <w:r>
+              <w:rPr>
+                <w:noProof/>
+                <w:webHidden/>
+              </w:rPr>
+              <w:fldChar w:fldCharType="end"/>
+            </w:r>
+          </w:hyperlink>
+        </w:p>
+        <w:p>
+          <w:pPr>
+            <w:pStyle w:val="TOC1"/>
+            <w:tabs>
+              <w:tab w:val="left" w:pos="440"/>
+              <w:tab w:val="right" w:leader="dot" w:pos="9016"/>
+            </w:tabs>
+            <w:rPr>
+              <w:rFonts w:eastAsiaTheme="minorEastAsia"/>
+              <w:noProof/>
+              <w:lang w:eastAsia="en-GB"/>
+            </w:rPr>
+          </w:pPr>
+          <w:hyperlink w:anchor="_Toc48654484" w:history="1">
+            <w:r>
+              <w:rPr>
+                <w:rStyle w:val="Hyperlink"/>
+                <w:noProof/>
+              </w:rPr>
+              <w:t>2.</w:t>
+            </w:r>
+            <w:r>
+              <w:rPr>
+                <w:rFonts w:eastAsiaTheme="minorEastAsia"/>
+                <w:noProof/>
+                <w:lang w:eastAsia="en-GB"/>
+              </w:rPr>
+              <w:tab/>
+            </w:r>
+            <w:r>
+              <w:rPr>
+                <w:rStyle w:val="Hyperlink"/>
+                <w:noProof/>
+              </w:rPr>
+              <w:t>Data acquisition and cleaning</w:t>
+            </w:r>
+            <w:r>
+              <w:rPr>
+                <w:noProof/>
+                <w:webHidden/>
+              </w:rPr>
+              <w:tab/>
+            </w:r>
+            <w:r>
+              <w:rPr>
+                <w:noProof/>
+                <w:webHidden/>
+              </w:rPr>
+              <w:fldChar w:fldCharType="begin"/>
+            </w:r>
+            <w:r>
+              <w:rPr>
+                <w:noProof/>
+                <w:webHidden/>
+              </w:rPr>
+              <w:instrText xml:space="preserve"> PAGEREF _Toc48654484 \h </w:instrText>
+            </w:r>
+            <w:r>
+              <w:rPr>
+                <w:noProof/>
+                <w:webHidden/>
+              </w:rPr>
+            </w:r>
+            <w:r>
+              <w:rPr>
+                <w:noProof/>
+                <w:webHidden/>
+              </w:rPr>
+              <w:fldChar w:fldCharType="separate"/>
+            </w:r>
+            <w:r>
+              <w:rPr>
+                <w:noProof/>
+                <w:webHidden/>
+              </w:rPr>
+              <w:t>3</w:t>
+            </w:r>
+            <w:r>
+              <w:rPr>
+                <w:noProof/>
+                <w:webHidden/>
+              </w:rPr>
+              <w:fldChar w:fldCharType="end"/>
+            </w:r>
+          </w:hyperlink>
+        </w:p>
+        <w:p>
+          <w:pPr>
+            <w:pStyle w:val="TOC2"/>
+            <w:tabs>
+              <w:tab w:val="right" w:leader="dot" w:pos="9016"/>
+            </w:tabs>
+            <w:rPr>
+              <w:rFonts w:eastAsiaTheme="minorEastAsia"/>
+              <w:noProof/>
+              <w:lang w:eastAsia="en-GB"/>
+            </w:rPr>
+          </w:pPr>
+          <w:hyperlink w:anchor="_Toc48654485" w:history="1">
+            <w:r>
+              <w:rPr>
+                <w:rStyle w:val="Hyperlink"/>
+                <w:noProof/>
+              </w:rPr>
+              <w:t>2.1 Data Sources:</w:t>
+            </w:r>
+            <w:r>
+              <w:rPr>
+                <w:noProof/>
+                <w:webHidden/>
+              </w:rPr>
+              <w:tab/>
+            </w:r>
+            <w:r>
+              <w:rPr>
+                <w:noProof/>
+                <w:webHidden/>
+              </w:rPr>
+              <w:fldChar w:fldCharType="begin"/>
+            </w:r>
+            <w:r>
+              <w:rPr>
+                <w:noProof/>
+                <w:webHidden/>
+              </w:rPr>
+              <w:instrText xml:space="preserve"> PAGEREF _Toc48654485 \h </w:instrText>
+            </w:r>
+            <w:r>
+              <w:rPr>
+                <w:noProof/>
+                <w:webHidden/>
+              </w:rPr>
+            </w:r>
+            <w:r>
+              <w:rPr>
+                <w:noProof/>
+                <w:webHidden/>
+              </w:rPr>
+              <w:fldChar w:fldCharType="separate"/>
+            </w:r>
+            <w:r>
+              <w:rPr>
+                <w:noProof/>
+                <w:webHidden/>
+              </w:rPr>
+              <w:t>3</w:t>
+            </w:r>
+            <w:r>
+              <w:rPr>
+                <w:noProof/>
+                <w:webHidden/>
+              </w:rPr>
+              <w:fldChar w:fldCharType="end"/>
+            </w:r>
+          </w:hyperlink>
+        </w:p>
+        <w:p>
+          <w:pPr>
+            <w:pStyle w:val="TOC2"/>
+            <w:tabs>
+              <w:tab w:val="right" w:leader="dot" w:pos="9016"/>
+            </w:tabs>
+            <w:rPr>
+              <w:rFonts w:eastAsiaTheme="minorEastAsia"/>
+              <w:noProof/>
+              <w:lang w:eastAsia="en-GB"/>
+            </w:rPr>
+          </w:pPr>
+          <w:hyperlink w:anchor="_Toc48654486" w:history="1">
+            <w:r>
+              <w:rPr>
+                <w:rStyle w:val="Hyperlink"/>
+                <w:noProof/>
+              </w:rPr>
+              <w:t>2.2 Data Cleaning:</w:t>
+            </w:r>
+            <w:r>
+              <w:rPr>
+                <w:noProof/>
+                <w:webHidden/>
+              </w:rPr>
+              <w:tab/>
+            </w:r>
+            <w:r>
+              <w:rPr>
+                <w:noProof/>
+                <w:webHidden/>
+              </w:rPr>
+              <w:fldChar w:fldCharType="begin"/>
+            </w:r>
+            <w:r>
+              <w:rPr>
+                <w:noProof/>
+                <w:webHidden/>
+              </w:rPr>
+              <w:instrText xml:space="preserve"> PAGEREF _Toc48654486 \h </w:instrText>
+            </w:r>
+            <w:r>
+              <w:rPr>
+                <w:noProof/>
+                <w:webHidden/>
+              </w:rPr>
+            </w:r>
+            <w:r>
+              <w:rPr>
+                <w:noProof/>
+                <w:webHidden/>
+              </w:rPr>
+              <w:fldChar w:fldCharType="separate"/>
+            </w:r>
+            <w:r>
+              <w:rPr>
+                <w:noProof/>
+                <w:webHidden/>
+              </w:rPr>
+              <w:t>3</w:t>
+            </w:r>
+            <w:r>
+              <w:rPr>
+                <w:noProof/>
+                <w:webHidden/>
+              </w:rPr>
+              <w:fldChar w:fldCharType="end"/>
+            </w:r>
+          </w:hyperlink>
+        </w:p>
+        <w:p>
+          <w:pPr>
+            <w:pStyle w:val="TOC1"/>
+            <w:tabs>
+              <w:tab w:val="left" w:pos="440"/>
+              <w:tab w:val="right" w:leader="dot" w:pos="9016"/>
+            </w:tabs>
+            <w:rPr>
+              <w:rFonts w:eastAsiaTheme="minorEastAsia"/>
+              <w:noProof/>
+              <w:lang w:eastAsia="en-GB"/>
+            </w:rPr>
+          </w:pPr>
+          <w:hyperlink w:anchor="_Toc48654487" w:history="1">
+            <w:r>
+              <w:rPr>
+                <w:rStyle w:val="Hyperlink"/>
+                <w:noProof/>
+              </w:rPr>
+              <w:t>3.</w:t>
+            </w:r>
+            <w:r>
+              <w:rPr>
+                <w:rFonts w:eastAsiaTheme="minorEastAsia"/>
+                <w:noProof/>
+                <w:lang w:eastAsia="en-GB"/>
+              </w:rPr>
+              <w:tab/>
+            </w:r>
+            <w:r>
+              <w:rPr>
+                <w:rStyle w:val="Hyperlink"/>
+                <w:noProof/>
+              </w:rPr>
+              <w:t>Methodology</w:t>
+            </w:r>
+            <w:r>
+              <w:rPr>
+                <w:noProof/>
+                <w:webHidden/>
+              </w:rPr>
+              <w:tab/>
+            </w:r>
+            <w:r>
+              <w:rPr>
+                <w:noProof/>
+                <w:webHidden/>
+              </w:rPr>
+              <w:fldChar w:fldCharType="begin"/>
+            </w:r>
+            <w:r>
+              <w:rPr>
+                <w:noProof/>
+                <w:webHidden/>
+              </w:rPr>
+              <w:instrText xml:space="preserve"> PAGEREF _Toc48654487 \h </w:instrText>
+            </w:r>
+            <w:r>
+              <w:rPr>
+                <w:noProof/>
+                <w:webHidden/>
+              </w:rPr>
+            </w:r>
+            <w:r>
+              <w:rPr>
+                <w:noProof/>
+                <w:webHidden/>
+              </w:rPr>
+              <w:fldChar w:fldCharType="separate"/>
+            </w:r>
+            <w:r>
+              <w:rPr>
+                <w:noProof/>
+                <w:webHidden/>
+              </w:rPr>
+              <w:t>3</w:t>
+            </w:r>
+            <w:r>
+              <w:rPr>
+                <w:noProof/>
+                <w:webHidden/>
+              </w:rPr>
+              <w:fldChar w:fldCharType="end"/>
+            </w:r>
+          </w:hyperlink>
+        </w:p>
+        <w:p>
+          <w:pPr>
+            <w:pStyle w:val="TOC1"/>
+            <w:tabs>
+              <w:tab w:val="left" w:pos="440"/>
+              <w:tab w:val="right" w:leader="dot" w:pos="9016"/>
+            </w:tabs>
+            <w:rPr>
+              <w:rFonts w:eastAsiaTheme="minorEastAsia"/>
+              <w:noProof/>
+              <w:lang w:eastAsia="en-GB"/>
+            </w:rPr>
+          </w:pPr>
+          <w:hyperlink w:anchor="_Toc48654488" w:history="1">
+            <w:r>
+              <w:rPr>
+                <w:rStyle w:val="Hyperlink"/>
+                <w:noProof/>
+              </w:rPr>
+              <w:t>4.</w:t>
+            </w:r>
+            <w:r>
+              <w:rPr>
+                <w:rFonts w:eastAsiaTheme="minorEastAsia"/>
+                <w:noProof/>
+                <w:lang w:eastAsia="en-GB"/>
+              </w:rPr>
+              <w:tab/>
+            </w:r>
+            <w:r>
+              <w:rPr>
+                <w:rStyle w:val="Hyperlink"/>
+                <w:noProof/>
+              </w:rPr>
+              <w:t>Results</w:t>
+            </w:r>
+            <w:r>
+              <w:rPr>
+                <w:noProof/>
+                <w:webHidden/>
+              </w:rPr>
+              <w:tab/>
+            </w:r>
+            <w:r>
+              <w:rPr>
+                <w:noProof/>
+                <w:webHidden/>
+              </w:rPr>
+              <w:fldChar w:fldCharType="begin"/>
+            </w:r>
+            <w:r>
+              <w:rPr>
+                <w:noProof/>
+                <w:webHidden/>
+              </w:rPr>
+              <w:instrText xml:space="preserve"> PAGEREF _Toc48654488 \h </w:instrText>
+            </w:r>
+            <w:r>
+              <w:rPr>
+                <w:noProof/>
+                <w:webHidden/>
+              </w:rPr>
+            </w:r>
+            <w:r>
+              <w:rPr>
+                <w:noProof/>
+                <w:webHidden/>
+              </w:rPr>
+              <w:fldChar w:fldCharType="separate"/>
+            </w:r>
+            <w:r>
+              <w:rPr>
+                <w:noProof/>
+                <w:webHidden/>
+              </w:rPr>
+              <w:t>5</w:t>
+            </w:r>
+            <w:r>
+              <w:rPr>
+                <w:noProof/>
+                <w:webHidden/>
+              </w:rPr>
+              <w:fldChar w:fldCharType="end"/>
+            </w:r>
+          </w:hyperlink>
+        </w:p>
+        <w:p>
+          <w:pPr>
+            <w:pStyle w:val="TOC1"/>
+            <w:tabs>
+              <w:tab w:val="left" w:pos="440"/>
+              <w:tab w:val="right" w:leader="dot" w:pos="9016"/>
+            </w:tabs>
+            <w:rPr>
+              <w:rFonts w:eastAsiaTheme="minorEastAsia"/>
+              <w:noProof/>
+              <w:lang w:eastAsia="en-GB"/>
+            </w:rPr>
+          </w:pPr>
+          <w:hyperlink w:anchor="_Toc48654489" w:history="1">
+            <w:r>
+              <w:rPr>
+                <w:rStyle w:val="Hyperlink"/>
+                <w:noProof/>
+              </w:rPr>
+              <w:t>5.</w:t>
+            </w:r>
+            <w:r>
+              <w:rPr>
+                <w:rFonts w:eastAsiaTheme="minorEastAsia"/>
+                <w:noProof/>
+                <w:lang w:eastAsia="en-GB"/>
+              </w:rPr>
+              <w:tab/>
+            </w:r>
+            <w:r>
+              <w:rPr>
+                <w:rStyle w:val="Hyperlink"/>
+                <w:noProof/>
+              </w:rPr>
+              <w:t>Discussion</w:t>
+            </w:r>
+            <w:r>
+              <w:rPr>
+                <w:noProof/>
+                <w:webHidden/>
+              </w:rPr>
+              <w:tab/>
+            </w:r>
+            <w:r>
+              <w:rPr>
+                <w:noProof/>
+                <w:webHidden/>
+              </w:rPr>
+              <w:fldChar w:fldCharType="begin"/>
+            </w:r>
+            <w:r>
+              <w:rPr>
+                <w:noProof/>
+                <w:webHidden/>
+              </w:rPr>
+              <w:instrText xml:space="preserve"> PAGEREF _Toc48654489 \h </w:instrText>
+            </w:r>
+            <w:r>
+              <w:rPr>
+                <w:noProof/>
+                <w:webHidden/>
+              </w:rPr>
+            </w:r>
+            <w:r>
+              <w:rPr>
+                <w:noProof/>
+                <w:webHidden/>
+              </w:rPr>
+              <w:fldChar w:fldCharType="separate"/>
+            </w:r>
+            <w:r>
+              <w:rPr>
+                <w:noProof/>
+                <w:webHidden/>
+              </w:rPr>
+              <w:t>7</w:t>
+            </w:r>
+            <w:r>
+              <w:rPr>
+                <w:noProof/>
+                <w:webHidden/>
+              </w:rPr>
+              <w:fldChar w:fldCharType="end"/>
+            </w:r>
+          </w:hyperlink>
+        </w:p>
+        <w:p>
+          <w:pPr>
+            <w:pStyle w:val="TOC1"/>
+            <w:tabs>
+              <w:tab w:val="left" w:pos="440"/>
+              <w:tab w:val="right" w:leader="dot" w:pos="9016"/>
+            </w:tabs>
+            <w:rPr>
+              <w:rFonts w:eastAsiaTheme="minorEastAsia"/>
+              <w:noProof/>
+              <w:lang w:eastAsia="en-GB"/>
+            </w:rPr>
+          </w:pPr>
+          <w:hyperlink w:anchor="_Toc48654490" w:history="1">
+            <w:r>
+              <w:rPr>
+                <w:rStyle w:val="Hyperlink"/>
+                <w:noProof/>
+              </w:rPr>
+              <w:t>6.</w:t>
+            </w:r>
+            <w:r>
+              <w:rPr>
+                <w:rFonts w:eastAsiaTheme="minorEastAsia"/>
+                <w:noProof/>
+                <w:lang w:eastAsia="en-GB"/>
+              </w:rPr>
+              <w:tab/>
+            </w:r>
+            <w:r>
+              <w:rPr>
+                <w:rStyle w:val="Hyperlink"/>
+                <w:noProof/>
+              </w:rPr>
+              <w:t>Conclusion</w:t>
+            </w:r>
+            <w:r>
+              <w:rPr>
+                <w:noProof/>
+                <w:webHidden/>
+              </w:rPr>
+              <w:tab/>
+            </w:r>
+            <w:r>
+              <w:rPr>
+                <w:noProof/>
+                <w:webHidden/>
+              </w:rPr>
+              <w:fldChar w:fldCharType="begin"/>
+            </w:r>
+            <w:r>
+              <w:rPr>
+                <w:noProof/>
+                <w:webHidden/>
+              </w:rPr>
+              <w:instrText xml:space="preserve"> PAGEREF _Toc48654490 \h </w:instrText>
+            </w:r>
+            <w:r>
+              <w:rPr>
+                <w:noProof/>
+                <w:webHidden/>
+              </w:rPr>
+            </w:r>
+            <w:r>
+              <w:rPr>
+                <w:noProof/>
+                <w:webHidden/>
+              </w:rPr>
+              <w:fldChar w:fldCharType="separate"/>
+            </w:r>
+            <w:r>
+              <w:rPr>
+                <w:noProof/>
+                <w:webHidden/>
+              </w:rPr>
+              <w:t>7</w:t>
+            </w:r>
+            <w:r>
+              <w:rPr>
+                <w:noProof/>
+                <w:webHidden/>
+              </w:rPr>
+              <w:fldChar w:fldCharType="end"/>
+            </w:r>
+          </w:hyperlink>
+        </w:p>
+        <w:p>
+          <w:pPr>
+            <w:pStyle w:val="TOC1"/>
+            <w:tabs>
+              <w:tab w:val="left" w:pos="440"/>
+              <w:tab w:val="right" w:leader="dot" w:pos="9016"/>
+            </w:tabs>
+            <w:rPr>
+              <w:rFonts w:eastAsiaTheme="minorEastAsia"/>
+              <w:noProof/>
+              <w:lang w:eastAsia="en-GB"/>
+            </w:rPr>
+          </w:pPr>
+          <w:hyperlink w:anchor="_Toc48654491" w:history="1">
+            <w:r>
+              <w:rPr>
+                <w:rStyle w:val="Hyperlink"/>
+                <w:noProof/>
+              </w:rPr>
+              <w:t>7.</w:t>
+            </w:r>
+            <w:r>
+              <w:rPr>
+                <w:rFonts w:eastAsiaTheme="minorEastAsia"/>
+                <w:noProof/>
+                <w:lang w:eastAsia="en-GB"/>
+              </w:rPr>
+              <w:tab/>
+            </w:r>
+            <w:r>
+              <w:rPr>
+                <w:rStyle w:val="Hyperlink"/>
+                <w:noProof/>
+              </w:rPr>
+              <w:t>References:</w:t>
+            </w:r>
+            <w:r>
+              <w:rPr>
+                <w:noProof/>
+                <w:webHidden/>
+              </w:rPr>
+              <w:tab/>
+            </w:r>
+            <w:r>
+              <w:rPr>
+                <w:noProof/>
+                <w:webHidden/>
+              </w:rPr>
+              <w:fldChar w:fldCharType="begin"/>
+            </w:r>
+            <w:r>
+              <w:rPr>
+                <w:noProof/>
+                <w:webHidden/>
+              </w:rPr>
+              <w:instrText xml:space="preserve"> PAGEREF _Toc48654491 \h </w:instrText>
+            </w:r>
+            <w:r>
+              <w:rPr>
+                <w:noProof/>
+                <w:webHidden/>
+              </w:rPr>
+            </w:r>
+            <w:r>
+              <w:rPr>
+                <w:noProof/>
+                <w:webHidden/>
+              </w:rPr>
+              <w:fldChar w:fldCharType="separate"/>
+            </w:r>
+            <w:r>
+              <w:rPr>
+                <w:noProof/>
+                <w:webHidden/>
+              </w:rPr>
+              <w:t>7</w:t>
+            </w:r>
+            <w:r>
+              <w:rPr>
+                <w:noProof/>
+                <w:webHidden/>
+              </w:rPr>
+              <w:fldChar w:fldCharType="end"/>
+            </w:r>
+          </w:hyperlink>
+        </w:p>
+        <w:p>
+          <w:r>
+            <w:rPr>
+              <w:b/>
+              <w:bCs/>
+              <w:noProof/>
+            </w:rPr>
+            <w:fldChar w:fldCharType="end"/>
+          </w:r>
+        </w:p>
+      </w:sdtContent>
+    </w:sdt>
+    <w:p>
+      <w:pPr>
+        <w:ind w:left="-284"/>
+        <w:rPr>
+          <w:sz w:val="32"/>
+          <w:szCs w:val="32"/>
+        </w:rPr>
+      </w:pPr>
+    </w:p>
+    <w:p>
+      <w:pPr>
+        <w:ind w:left="-284"/>
+        <w:rPr>
+          <w:sz w:val="32"/>
+          <w:szCs w:val="32"/>
+        </w:rPr>
+      </w:pPr>
+    </w:p>
+    <w:p>
+      <w:pPr>
+        <w:ind w:left="-284"/>
+        <w:rPr>
+          <w:sz w:val="32"/>
+          <w:szCs w:val="32"/>
+        </w:rPr>
+      </w:pPr>
+    </w:p>
+    <w:p>
+      <w:pPr>
+        <w:ind w:left="-284"/>
+        <w:rPr>
+          <w:sz w:val="32"/>
+          <w:szCs w:val="32"/>
+        </w:rPr>
+      </w:pPr>
+    </w:p>
+    <w:p>
+      <w:pPr>
+        <w:ind w:left="-284"/>
+        <w:rPr>
+          <w:sz w:val="32"/>
+          <w:szCs w:val="32"/>
+        </w:rPr>
+      </w:pPr>
+    </w:p>
+    <w:p>
+      <w:pPr>
+        <w:ind w:left="-284"/>
+        <w:rPr>
+          <w:sz w:val="32"/>
+          <w:szCs w:val="32"/>
+        </w:rPr>
+      </w:pPr>
+    </w:p>
+    <w:p>
+      <w:pPr>
+        <w:ind w:left="-284"/>
+        <w:rPr>
+          <w:sz w:val="32"/>
+          <w:szCs w:val="32"/>
+        </w:rPr>
+      </w:pPr>
+    </w:p>
+    <w:p>
+      <w:pPr>
+        <w:ind w:left="-284"/>
+        <w:rPr>
+          <w:sz w:val="32"/>
+          <w:szCs w:val="32"/>
+        </w:rPr>
+      </w:pPr>
+    </w:p>
+    <w:p>
+      <w:pPr>
+        <w:ind w:left="-284"/>
+        <w:rPr>
+          <w:sz w:val="32"/>
+          <w:szCs w:val="32"/>
+        </w:rPr>
+      </w:pPr>
+    </w:p>
+    <w:p>
+      <w:pPr>
+        <w:ind w:left="-284"/>
+        <w:rPr>
+          <w:sz w:val="32"/>
+          <w:szCs w:val="32"/>
+        </w:rPr>
+      </w:pPr>
+    </w:p>
+    <w:p>
+      <w:pPr>
+        <w:ind w:left="-284"/>
+        <w:rPr>
+          <w:sz w:val="32"/>
+          <w:szCs w:val="32"/>
+        </w:rPr>
+      </w:pPr>
+    </w:p>
+    <w:p>
+      <w:pPr>
+        <w:ind w:left="-284"/>
+        <w:rPr>
+          <w:sz w:val="32"/>
+          <w:szCs w:val="32"/>
+        </w:rPr>
+      </w:pPr>
+    </w:p>
+    <w:p>
+      <w:pPr>
+        <w:ind w:left="-284"/>
+        <w:rPr>
+          <w:sz w:val="32"/>
+          <w:szCs w:val="32"/>
+        </w:rPr>
+      </w:pPr>
+    </w:p>
+    <w:p>
+      <w:pPr>
+        <w:pStyle w:val="Heading1"/>
         <w:numPr>
           <w:ilvl w:val="0"/>
-          <w:numId w:val="1"/>
+          <w:numId w:val="2"/>
         </w:numPr>
-        <w:rPr>
-          <w:b/>
-          <w:bCs/>
-          <w:sz w:val="28"/>
-          <w:szCs w:val="28"/>
-        </w:rPr>
-      </w:pPr>
-      <w:r>
-        <w:rPr>
-          <w:b/>
-          <w:bCs/>
-          <w:sz w:val="28"/>
-          <w:szCs w:val="28"/>
-        </w:rPr>
+      </w:pPr>
+      <w:bookmarkStart w:id="0" w:name="_Toc48654480"/>
+      <w:r>
+        <w:lastRenderedPageBreak/>
         <w:t>Introduction</w:t>
       </w:r>
+      <w:bookmarkEnd w:id="0"/>
+    </w:p>
+    <w:p>
+      <w:pPr>
+        <w:pStyle w:val="Heading2"/>
+      </w:pPr>
+      <w:bookmarkStart w:id="1" w:name="_Toc48654481"/>
+      <w:r>
+        <w:t xml:space="preserve">1.1 </w:t>
+      </w:r>
+      <w:r>
+        <w:t>Background</w:t>
+      </w:r>
+      <w:r>
+        <w:t>:</w:t>
+      </w:r>
+      <w:bookmarkEnd w:id="1"/>
     </w:p>
     <w:p>
       <w:pPr>
         <w:pStyle w:val="ListParagraph"/>
-        <w:numPr>
-          <w:ilvl w:val="1"/>
-          <w:numId w:val="1"/>
-        </w:numPr>
-        <w:rPr>
-          <w:b/>
-          <w:bCs/>
-          <w:sz w:val="24"/>
-          <w:szCs w:val="24"/>
-        </w:rPr>
-      </w:pPr>
-      <w:r>
-        <w:rPr>
-          <w:b/>
-          <w:bCs/>
-          <w:sz w:val="24"/>
-          <w:szCs w:val="24"/>
-        </w:rPr>
-        <w:t>Background</w:t>
-      </w:r>
-      <w:r>
-        <w:rPr>
-          <w:b/>
-          <w:bCs/>
-          <w:sz w:val="24"/>
-          <w:szCs w:val="24"/>
-        </w:rPr>
+        <w:ind w:left="-284"/>
+      </w:pPr>
+      <w:r>
+        <w:t xml:space="preserve">I have been living in London for the past four years and have found that London’s food scene very diverse. There is a wide range of restaurants with varying </w:t>
+      </w:r>
+      <w:r>
+        <w:t xml:space="preserve">categories </w:t>
+      </w:r>
+      <w:r>
+        <w:t>like Indian, Mexican, American</w:t>
+      </w:r>
+      <w:r>
+        <w:t>, Fast Food, Cafes</w:t>
+      </w:r>
+      <w:r>
+        <w:t xml:space="preserve"> etc and different types </w:t>
+      </w:r>
+      <w:r>
+        <w:t>from fine dining to street food. There are many new restaurants opening in London each year</w:t>
+      </w:r>
+      <w:r>
+        <w:t>, s</w:t>
+      </w:r>
+      <w:r>
+        <w:t xml:space="preserve">ome do well and some not so well. </w:t>
+      </w:r>
+    </w:p>
+    <w:p>
+      <w:pPr>
+        <w:pStyle w:val="Heading2"/>
+      </w:pPr>
+      <w:bookmarkStart w:id="2" w:name="_Toc48654482"/>
+      <w:r>
+        <w:t xml:space="preserve">1.2 </w:t>
+      </w:r>
+      <w:r>
+        <w:t>Problem</w:t>
+      </w:r>
+      <w:r>
         <w:t>:</w:t>
       </w:r>
+      <w:bookmarkEnd w:id="2"/>
     </w:p>
     <w:p>
       <w:pPr>
         <w:pStyle w:val="ListParagraph"/>
-      </w:pPr>
-      <w:r>
-        <w:t>I have been living in London for the past four years and have found that London’s food scene very diverse. There is a wide range of restaurants with varying cuisines</w:t>
-      </w:r>
-      <w:r>
-        <w:t xml:space="preserve"> like Indian, Mexican, American etc and different types </w:t>
-      </w:r>
-      <w:r>
-        <w:t>from fine dining to street food. There are many new restaurants opening in London each year</w:t>
-      </w:r>
-      <w:r>
-        <w:t>, s</w:t>
-      </w:r>
-      <w:r>
-        <w:t xml:space="preserve">ome do well and some not so well. </w:t>
+        <w:ind w:left="-284"/>
+      </w:pPr>
+      <w:r>
+        <w:t xml:space="preserve">It’s important for restaurant owners to know the specific </w:t>
+      </w:r>
+      <w:r>
+        <w:t xml:space="preserve">category and cuisine </w:t>
+      </w:r>
+      <w:r>
+        <w:t>to target when opening a restaurant in specific Borough or updating menu of existing restaurant to make sure more people visit.</w:t>
       </w:r>
     </w:p>
     <w:p>
       <w:pPr>
         <w:pStyle w:val="ListParagraph"/>
-        <w:numPr>
-          <w:ilvl w:val="1"/>
-          <w:numId w:val="1"/>
-        </w:numPr>
-        <w:rPr>
-          <w:b/>
-          <w:bCs/>
-          <w:sz w:val="24"/>
-          <w:szCs w:val="24"/>
-        </w:rPr>
-      </w:pPr>
-      <w:r>
-        <w:rPr>
-          <w:b/>
-          <w:bCs/>
-          <w:sz w:val="24"/>
-          <w:szCs w:val="24"/>
-        </w:rPr>
-        <w:t>Problem</w:t>
-      </w:r>
-      <w:r>
-        <w:rPr>
-          <w:b/>
-          <w:bCs/>
-          <w:sz w:val="24"/>
-          <w:szCs w:val="24"/>
-        </w:rPr>
+        <w:ind w:left="-284"/>
+      </w:pPr>
+      <w:r>
+        <w:t xml:space="preserve">The aim of this project is to </w:t>
+      </w:r>
+      <w:r>
+        <w:t xml:space="preserve">group Boroughs of London based on food category </w:t>
+      </w:r>
+      <w:r>
+        <w:t>to</w:t>
+      </w:r>
+      <w:r>
+        <w:t xml:space="preserve"> help</w:t>
+      </w:r>
+      <w:r>
+        <w:t xml:space="preserve"> new / existing restaurant owners</w:t>
+      </w:r>
+      <w:r>
+        <w:t>.</w:t>
+      </w:r>
+    </w:p>
+    <w:p>
+      <w:pPr>
+        <w:pStyle w:val="Heading2"/>
+      </w:pPr>
+      <w:bookmarkStart w:id="3" w:name="_Toc48654483"/>
+      <w:r>
+        <w:t xml:space="preserve">1.3 </w:t>
+      </w:r>
+      <w:r>
+        <w:t>Interest</w:t>
+      </w:r>
+      <w:r>
         <w:t>:</w:t>
       </w:r>
+      <w:bookmarkEnd w:id="3"/>
     </w:p>
     <w:p>
       <w:pPr>
         <w:pStyle w:val="ListParagraph"/>
-        <w:ind w:left="792"/>
-      </w:pPr>
-      <w:r>
-        <w:t>It’s important for restaurant owners to know the specific cuisine to target when opening a restaurant in specific Borough or updating menu of existing restaurant to make sure more people visit.</w:t>
+        <w:ind w:left="-284"/>
+      </w:pPr>
+      <w:r>
+        <w:t xml:space="preserve">Obviously, </w:t>
+      </w:r>
+      <w:r>
+        <w:t xml:space="preserve">new </w:t>
+      </w:r>
+      <w:r>
+        <w:t xml:space="preserve">restaurant owners will be able to take advantage of this analysis to determine if they should open restaurant with specific cuisine in a Borough looking at </w:t>
+      </w:r>
+      <w:r>
+        <w:t>current popularity</w:t>
+      </w:r>
+      <w:r>
+        <w:t xml:space="preserve">. </w:t>
+      </w:r>
+      <w:r>
+        <w:t>Similarly, existing restaurant owners will be able to use this data to improvise or update their menu.</w:t>
       </w:r>
     </w:p>
     <w:p>
       <w:pPr>
         <w:pStyle w:val="ListParagraph"/>
-      </w:pPr>
-      <w:r>
-        <w:t>The aim of this project is to find top restaurants in a Borough</w:t>
-      </w:r>
-      <w:r>
-        <w:t>, find top 5 cuisines</w:t>
-      </w:r>
-      <w:r>
-        <w:t xml:space="preserve"> and group Boroughs that have people with similar taste in food.</w:t>
-      </w:r>
-    </w:p>
-    <w:p>
-      <w:pPr>
-        <w:pStyle w:val="ListParagraph"/>
-        <w:numPr>
-          <w:ilvl w:val="1"/>
-          <w:numId w:val="1"/>
-        </w:numPr>
-        <w:rPr>
-          <w:b/>
-          <w:bCs/>
-          <w:sz w:val="24"/>
-          <w:szCs w:val="24"/>
-        </w:rPr>
-      </w:pPr>
-      <w:r>
-        <w:rPr>
-          <w:b/>
-          <w:bCs/>
-          <w:sz w:val="24"/>
-          <w:szCs w:val="24"/>
-        </w:rPr>
-        <w:t>Interest</w:t>
-      </w:r>
-      <w:r>
-        <w:rPr>
-          <w:b/>
-          <w:bCs/>
-          <w:sz w:val="24"/>
-          <w:szCs w:val="24"/>
-        </w:rPr>
-        <w:t>:</w:t>
-      </w:r>
-    </w:p>
-    <w:p>
-      <w:pPr>
-        <w:pStyle w:val="ListParagraph"/>
-      </w:pPr>
-      <w:r>
-        <w:t xml:space="preserve">Obviously, </w:t>
-      </w:r>
-      <w:r>
-        <w:t xml:space="preserve">new </w:t>
-      </w:r>
-      <w:r>
-        <w:t xml:space="preserve">restaurant owners will be able to take advantage of this analysis to determine if they should open restaurant with specific cuisine in a Borough looking at the data from the past. </w:t>
-      </w:r>
-      <w:r>
-        <w:t>Similarly, existing restaurant owners will be able to use this data to improvise or update their menu.</w:t>
-      </w:r>
-    </w:p>
-    <w:p>
-      <w:pPr>
-        <w:pStyle w:val="ListParagraph"/>
+        <w:ind w:left="-284"/>
       </w:pPr>
       <w:r>
         <w:t>This analysis can also help tourists who have specific taste</w:t>
@@ -271,70 +1590,43 @@
     </w:p>
     <w:p>
       <w:pPr>
-        <w:pStyle w:val="ListParagraph"/>
+        <w:pStyle w:val="Heading1"/>
         <w:numPr>
           <w:ilvl w:val="0"/>
-          <w:numId w:val="1"/>
+          <w:numId w:val="2"/>
         </w:numPr>
-        <w:rPr>
-          <w:b/>
-          <w:bCs/>
-          <w:sz w:val="28"/>
-          <w:szCs w:val="28"/>
-        </w:rPr>
-      </w:pPr>
-      <w:r>
-        <w:rPr>
-          <w:b/>
-          <w:bCs/>
-          <w:sz w:val="28"/>
-          <w:szCs w:val="28"/>
-        </w:rPr>
+      </w:pPr>
+      <w:bookmarkStart w:id="4" w:name="_Toc48654484"/>
+      <w:r>
         <w:t>Data</w:t>
       </w:r>
       <w:r>
-        <w:rPr>
-          <w:b/>
-          <w:bCs/>
-          <w:sz w:val="28"/>
-          <w:szCs w:val="28"/>
-        </w:rPr>
         <w:t xml:space="preserve"> acquisition and cleaning</w:t>
       </w:r>
+      <w:bookmarkEnd w:id="4"/>
+    </w:p>
+    <w:p>
+      <w:pPr>
+        <w:pStyle w:val="Heading2"/>
+      </w:pPr>
+      <w:bookmarkStart w:id="5" w:name="_Toc48654485"/>
+      <w:r>
+        <w:t xml:space="preserve">2.1 </w:t>
+      </w:r>
+      <w:r>
+        <w:t>Data Sources:</w:t>
+      </w:r>
+      <w:bookmarkEnd w:id="5"/>
     </w:p>
     <w:p>
       <w:pPr>
         <w:pStyle w:val="ListParagraph"/>
-        <w:numPr>
-          <w:ilvl w:val="1"/>
-          <w:numId w:val="1"/>
-        </w:numPr>
-        <w:rPr>
-          <w:b/>
-          <w:bCs/>
-          <w:sz w:val="24"/>
-          <w:szCs w:val="24"/>
-        </w:rPr>
-      </w:pPr>
-      <w:r>
-        <w:rPr>
-          <w:b/>
-          <w:bCs/>
-          <w:sz w:val="24"/>
-          <w:szCs w:val="24"/>
-        </w:rPr>
-        <w:t>Data Sources:</w:t>
-      </w:r>
-    </w:p>
-    <w:p>
-      <w:pPr>
-        <w:pStyle w:val="ListParagraph"/>
-        <w:ind w:left="792"/>
+        <w:ind w:left="-284"/>
       </w:pPr>
       <w:r>
         <w:t>Wikipedia will be used to get list of London Borough’s and their latitude and longitude details(</w:t>
       </w:r>
-      <w:hyperlink r:id="rId10" w:history="1">
+      <w:hyperlink r:id="rId11" w:history="1">
         <w:r>
           <w:rPr>
             <w:rStyle w:val="Hyperlink"/>
@@ -349,35 +1641,993 @@
     <w:p>
       <w:pPr>
         <w:pStyle w:val="ListParagraph"/>
-        <w:ind w:left="792"/>
+        <w:ind w:left="-284"/>
       </w:pPr>
     </w:p>
     <w:p>
       <w:pPr>
         <w:pStyle w:val="ListParagraph"/>
-        <w:ind w:left="792"/>
-      </w:pPr>
-      <w:r>
-        <w:t>Foursquare APIs like Venues Search, Venues Details will be used to gather list of top restaurants in a Borough and getting their details like user visit count, rating</w:t>
-      </w:r>
-      <w:r>
-        <w:t>, likes, dislikes</w:t>
-      </w:r>
-      <w:r>
-        <w:t xml:space="preserve"> etc.</w:t>
-      </w:r>
-    </w:p>
-    <w:p>
-      <w:bookmarkStart w:id="0" w:name="_GoBack"/>
-      <w:bookmarkEnd w:id="0"/>
-      <w:r>
-        <w:t xml:space="preserve">Details of data cleansing and feature extraction will be added to this report once I start analysing the data. </w:t>
-      </w:r>
-    </w:p>
-    <w:p>
-      <w:r>
-        <w:t>I am hoping to use clustering to group Borough’s with similar taste in food and showcase this on a map.</w:t>
-      </w:r>
+        <w:ind w:left="-284"/>
+      </w:pPr>
+      <w:r>
+        <w:t xml:space="preserve">Foursquare APIs Venues Search </w:t>
+      </w:r>
+      <w:r>
+        <w:t xml:space="preserve">was </w:t>
+      </w:r>
+      <w:r>
+        <w:t xml:space="preserve">used to </w:t>
+      </w:r>
+      <w:r>
+        <w:t>100 most popular food venues</w:t>
+      </w:r>
+      <w:r>
+        <w:t xml:space="preserve"> per Borough</w:t>
+      </w:r>
+      <w:r>
+        <w:t>.</w:t>
+      </w:r>
+    </w:p>
+    <w:p>
+      <w:pPr>
+        <w:pStyle w:val="Heading2"/>
+      </w:pPr>
+      <w:bookmarkStart w:id="6" w:name="_Toc48654486"/>
+      <w:r>
+        <w:t xml:space="preserve">2.2 </w:t>
+      </w:r>
+      <w:r>
+        <w:t>Data Clea</w:t>
+      </w:r>
+      <w:r>
+        <w:t>n</w:t>
+      </w:r>
+      <w:r>
+        <w:t>ing:</w:t>
+      </w:r>
+      <w:bookmarkEnd w:id="6"/>
+    </w:p>
+    <w:p>
+      <w:pPr>
+        <w:ind w:left="-284"/>
+      </w:pPr>
+      <w:r>
+        <w:t xml:space="preserve">To start off, I decided to check the data for 1 Borough to get an idea of the cleansing that will be required. </w:t>
+      </w:r>
+      <w:r>
+        <w:t>Then the d</w:t>
+      </w:r>
+      <w:r>
+        <w:t>ata was downloaded / scraped from above mentioned sources.</w:t>
+      </w:r>
+      <w:r>
+        <w:t xml:space="preserve"> </w:t>
+      </w:r>
+      <w:r>
+        <w:t>Un</w:t>
+      </w:r>
+      <w:r>
+        <w:t>necessary columns were dropped from the data</w:t>
+      </w:r>
+      <w:r>
+        <w:t>.</w:t>
+      </w:r>
+      <w:r>
+        <w:t xml:space="preserve"> </w:t>
+      </w:r>
+      <w:r>
+        <w:t>Formatting issues with the Borough names was performed so that I have consistent</w:t>
+      </w:r>
+      <w:r>
+        <w:t xml:space="preserve"> data.</w:t>
+      </w:r>
+    </w:p>
+    <w:p>
+      <w:pPr>
+        <w:pStyle w:val="Heading1"/>
+        <w:numPr>
+          <w:ilvl w:val="0"/>
+          <w:numId w:val="2"/>
+        </w:numPr>
+      </w:pPr>
+      <w:bookmarkStart w:id="7" w:name="_Toc48654487"/>
+      <w:r>
+        <w:t>Methodology</w:t>
+      </w:r>
+      <w:bookmarkEnd w:id="7"/>
+    </w:p>
+    <w:p>
+      <w:pPr>
+        <w:pStyle w:val="ListParagraph"/>
+        <w:ind w:left="-284"/>
+      </w:pPr>
+      <w:r>
+        <w:t xml:space="preserve">I utilized </w:t>
+      </w:r>
+      <w:r>
+        <w:t xml:space="preserve">pandas read_csv to extract data from Wiki page. Unnecessary columns were dropped </w:t>
+      </w:r>
+      <w:r>
+        <w:t xml:space="preserve">and data was formatted so that this can be passed on the Foursquare API. Here is </w:t>
+      </w:r>
+      <w:r>
+        <w:t>head of the data that was created:</w:t>
+      </w:r>
+    </w:p>
+    <w:p>
+      <w:pPr>
+        <w:pStyle w:val="ListParagraph"/>
+        <w:ind w:left="-284"/>
+      </w:pPr>
+      <w:r>
+        <w:rPr>
+          <w:noProof/>
+        </w:rPr>
+        <w:drawing>
+          <wp:inline distT="0" distB="0" distL="0" distR="0" wp14:anchorId="17D99BB3" wp14:editId="1236D14F">
+            <wp:extent cx="2971800" cy="1714500"/>
+            <wp:effectExtent l="0" t="0" r="0" b="0"/>
+            <wp:docPr id="1" name="Picture 1"/>
+            <wp:cNvGraphicFramePr>
+              <a:graphicFrameLocks xmlns:a="http://schemas.openxmlformats.org/drawingml/2006/main" noChangeAspect="1"/>
+            </wp:cNvGraphicFramePr>
+            <a:graphic xmlns:a="http://schemas.openxmlformats.org/drawingml/2006/main">
+              <a:graphicData uri="http://schemas.openxmlformats.org/drawingml/2006/picture">
+                <pic:pic xmlns:pic="http://schemas.openxmlformats.org/drawingml/2006/picture">
+                  <pic:nvPicPr>
+                    <pic:cNvPr id="1" name=""/>
+                    <pic:cNvPicPr/>
+                  </pic:nvPicPr>
+                  <pic:blipFill>
+                    <a:blip r:embed="rId12"/>
+                    <a:stretch>
+                      <a:fillRect/>
+                    </a:stretch>
+                  </pic:blipFill>
+                  <pic:spPr>
+                    <a:xfrm>
+                      <a:off x="0" y="0"/>
+                      <a:ext cx="2971800" cy="1714500"/>
+                    </a:xfrm>
+                    <a:prstGeom prst="rect">
+                      <a:avLst/>
+                    </a:prstGeom>
+                  </pic:spPr>
+                </pic:pic>
+              </a:graphicData>
+            </a:graphic>
+          </wp:inline>
+        </w:drawing>
+      </w:r>
+    </w:p>
+    <w:p>
+      <w:pPr>
+        <w:pStyle w:val="ListParagraph"/>
+        <w:ind w:left="-284"/>
+      </w:pPr>
+      <w:r>
+        <w:lastRenderedPageBreak/>
+        <w:t xml:space="preserve">Using the </w:t>
+      </w:r>
+      <w:r>
+        <w:t xml:space="preserve">Foursquare </w:t>
+      </w:r>
+      <w:r>
+        <w:t xml:space="preserve">explore </w:t>
+      </w:r>
+      <w:r>
+        <w:t>API</w:t>
+      </w:r>
+      <w:r>
+        <w:t xml:space="preserve"> I extracted top 100 food venues in 5000m radius from the </w:t>
+      </w:r>
+      <w:r>
+        <w:t xml:space="preserve">Borough’s office. </w:t>
+      </w:r>
+      <w:r>
+        <w:t xml:space="preserve">To the API, category id for Food </w:t>
+      </w:r>
+      <w:r>
+        <w:t>(</w:t>
+      </w:r>
+      <w:r>
+        <w:t>4d4b7105d754a06374d81259</w:t>
+      </w:r>
+      <w:r>
+        <w:t>) was passed along with “</w:t>
+      </w:r>
+      <w:r>
+        <w:t>sortByPopularity</w:t>
+      </w:r>
+      <w:r>
+        <w:t xml:space="preserve"> = 1</w:t>
+      </w:r>
+      <w:r>
+        <w:t>”</w:t>
+      </w:r>
+      <w:r>
+        <w:t xml:space="preserve"> so that 100 most popular food venues were returned for each</w:t>
+      </w:r>
+      <w:r>
+        <w:t xml:space="preserve"> B</w:t>
+      </w:r>
+      <w:r>
+        <w:t>orough.</w:t>
+      </w:r>
+      <w:r>
+        <w:t xml:space="preserve"> Here is head of the data that was created:</w:t>
+      </w:r>
+    </w:p>
+    <w:p>
+      <w:pPr>
+        <w:pStyle w:val="ListParagraph"/>
+        <w:ind w:left="-284"/>
+      </w:pPr>
+      <w:r>
+        <w:rPr>
+          <w:noProof/>
+        </w:rPr>
+        <w:drawing>
+          <wp:inline distT="0" distB="0" distL="0" distR="0" wp14:anchorId="54F9BB9D" wp14:editId="02423A24">
+            <wp:extent cx="5731510" cy="1043305"/>
+            <wp:effectExtent l="0" t="0" r="2540" b="4445"/>
+            <wp:docPr id="2" name="Picture 2"/>
+            <wp:cNvGraphicFramePr>
+              <a:graphicFrameLocks xmlns:a="http://schemas.openxmlformats.org/drawingml/2006/main" noChangeAspect="1"/>
+            </wp:cNvGraphicFramePr>
+            <a:graphic xmlns:a="http://schemas.openxmlformats.org/drawingml/2006/main">
+              <a:graphicData uri="http://schemas.openxmlformats.org/drawingml/2006/picture">
+                <pic:pic xmlns:pic="http://schemas.openxmlformats.org/drawingml/2006/picture">
+                  <pic:nvPicPr>
+                    <pic:cNvPr id="1" name=""/>
+                    <pic:cNvPicPr/>
+                  </pic:nvPicPr>
+                  <pic:blipFill>
+                    <a:blip r:embed="rId13"/>
+                    <a:stretch>
+                      <a:fillRect/>
+                    </a:stretch>
+                  </pic:blipFill>
+                  <pic:spPr>
+                    <a:xfrm>
+                      <a:off x="0" y="0"/>
+                      <a:ext cx="5731510" cy="1043305"/>
+                    </a:xfrm>
+                    <a:prstGeom prst="rect">
+                      <a:avLst/>
+                    </a:prstGeom>
+                  </pic:spPr>
+                </pic:pic>
+              </a:graphicData>
+            </a:graphic>
+          </wp:inline>
+        </w:drawing>
+      </w:r>
+    </w:p>
+    <w:p>
+      <w:pPr>
+        <w:pStyle w:val="ListParagraph"/>
+        <w:ind w:left="-284"/>
+      </w:pPr>
+      <w:r>
+        <w:t>In summary there are 32</w:t>
+      </w:r>
+      <w:r>
+        <w:t xml:space="preserve"> London Boroughs and approx. 3000 food venues were returned</w:t>
+      </w:r>
+      <w:r>
+        <w:t xml:space="preserve"> (i.e. there were Boroughs that did not provide 100 food venues)</w:t>
+      </w:r>
+      <w:r>
+        <w:t>.</w:t>
+      </w:r>
+    </w:p>
+    <w:p>
+      <w:pPr>
+        <w:pStyle w:val="ListParagraph"/>
+        <w:ind w:left="-284"/>
+      </w:pPr>
+      <w:r>
+        <w:t>There were 108 distinct food categories based on the data extracted and top10 food categories were extracted for each Borough. Here is head of the data that was created:</w:t>
+      </w:r>
+    </w:p>
+    <w:p>
+      <w:pPr>
+        <w:ind w:left="-284"/>
+        <w:rPr>
+          <w:b/>
+          <w:bCs/>
+          <w:sz w:val="28"/>
+          <w:szCs w:val="28"/>
+        </w:rPr>
+      </w:pPr>
+      <w:r>
+        <w:rPr>
+          <w:noProof/>
+        </w:rPr>
+        <w:drawing>
+          <wp:inline distT="0" distB="0" distL="0" distR="0" wp14:anchorId="67C5F169" wp14:editId="7584BA98">
+            <wp:extent cx="5542059" cy="676026"/>
+            <wp:effectExtent l="0" t="0" r="1905" b="0"/>
+            <wp:docPr id="3" name="Picture 3"/>
+            <wp:cNvGraphicFramePr>
+              <a:graphicFrameLocks xmlns:a="http://schemas.openxmlformats.org/drawingml/2006/main" noChangeAspect="1"/>
+            </wp:cNvGraphicFramePr>
+            <a:graphic xmlns:a="http://schemas.openxmlformats.org/drawingml/2006/main">
+              <a:graphicData uri="http://schemas.openxmlformats.org/drawingml/2006/picture">
+                <pic:pic xmlns:pic="http://schemas.openxmlformats.org/drawingml/2006/picture">
+                  <pic:nvPicPr>
+                    <pic:cNvPr id="1" name=""/>
+                    <pic:cNvPicPr/>
+                  </pic:nvPicPr>
+                  <pic:blipFill>
+                    <a:blip r:embed="rId14"/>
+                    <a:stretch>
+                      <a:fillRect/>
+                    </a:stretch>
+                  </pic:blipFill>
+                  <pic:spPr>
+                    <a:xfrm>
+                      <a:off x="0" y="0"/>
+                      <a:ext cx="5542059" cy="676026"/>
+                    </a:xfrm>
+                    <a:prstGeom prst="rect">
+                      <a:avLst/>
+                    </a:prstGeom>
+                  </pic:spPr>
+                </pic:pic>
+              </a:graphicData>
+            </a:graphic>
+          </wp:inline>
+        </w:drawing>
+      </w:r>
+    </w:p>
+    <w:p>
+      <w:pPr>
+        <w:pStyle w:val="ListParagraph"/>
+        <w:ind w:left="-284"/>
+      </w:pPr>
+      <w:r>
+        <w:t xml:space="preserve">There were </w:t>
+      </w:r>
+      <w:r>
+        <w:t>some common venue categories in boroughs</w:t>
+      </w:r>
+      <w:r>
+        <w:t xml:space="preserve"> and hence I </w:t>
+      </w:r>
+      <w:r>
+        <w:t xml:space="preserve">used unsupervised learning K-means algorithm to cluster the boroughs. K-Means algorithm is one of the most common cluster </w:t>
+      </w:r>
+      <w:r>
+        <w:t>methods</w:t>
+      </w:r>
+      <w:r>
+        <w:t xml:space="preserve"> of unsupervised learning.</w:t>
+      </w:r>
+    </w:p>
+    <w:p>
+      <w:pPr>
+        <w:pStyle w:val="ListParagraph"/>
+        <w:ind w:left="-284"/>
+      </w:pPr>
+      <w:r>
+        <w:t xml:space="preserve">I analysed impact of number of clusters on the dataset and found that I can </w:t>
+      </w:r>
+      <w:r>
+        <w:t xml:space="preserve">segment the data into 2 </w:t>
+      </w:r>
+      <w:r>
+        <w:t>clusters (</w:t>
+      </w:r>
+      <w:r>
+        <w:t>using Elbow method)</w:t>
+      </w:r>
+      <w:r>
+        <w:t xml:space="preserve"> as there was significant drop in inertia at k=2</w:t>
+      </w:r>
+      <w:r>
+        <w:t>.</w:t>
+      </w:r>
+      <w:r>
+        <w:drawing>
+          <wp:inline distT="0" distB="0" distL="0" distR="0" wp14:anchorId="2C399050" wp14:editId="68B49E5E">
+            <wp:extent cx="3140765" cy="2031412"/>
+            <wp:effectExtent l="0" t="0" r="2540" b="6985"/>
+            <wp:docPr id="5" name="Picture 5"/>
+            <wp:cNvGraphicFramePr>
+              <a:graphicFrameLocks xmlns:a="http://schemas.openxmlformats.org/drawingml/2006/main" noChangeAspect="1"/>
+            </wp:cNvGraphicFramePr>
+            <a:graphic xmlns:a="http://schemas.openxmlformats.org/drawingml/2006/main">
+              <a:graphicData uri="http://schemas.openxmlformats.org/drawingml/2006/picture">
+                <pic:pic xmlns:pic="http://schemas.openxmlformats.org/drawingml/2006/picture">
+                  <pic:nvPicPr>
+                    <pic:cNvPr id="1" name=""/>
+                    <pic:cNvPicPr/>
+                  </pic:nvPicPr>
+                  <pic:blipFill>
+                    <a:blip r:embed="rId15"/>
+                    <a:stretch>
+                      <a:fillRect/>
+                    </a:stretch>
+                  </pic:blipFill>
+                  <pic:spPr>
+                    <a:xfrm>
+                      <a:off x="0" y="0"/>
+                      <a:ext cx="3168422" cy="2049300"/>
+                    </a:xfrm>
+                    <a:prstGeom prst="rect">
+                      <a:avLst/>
+                    </a:prstGeom>
+                  </pic:spPr>
+                </pic:pic>
+              </a:graphicData>
+            </a:graphic>
+          </wp:inline>
+        </w:drawing>
+      </w:r>
+    </w:p>
+    <w:p>
+      <w:pPr>
+        <w:pStyle w:val="ListParagraph"/>
+        <w:ind w:left="-284"/>
+      </w:pPr>
+    </w:p>
+    <w:p>
+      <w:pPr>
+        <w:pStyle w:val="ListParagraph"/>
+        <w:ind w:left="-284"/>
+      </w:pPr>
+    </w:p>
+    <w:p>
+      <w:pPr>
+        <w:pStyle w:val="ListParagraph"/>
+        <w:ind w:left="-284"/>
+      </w:pPr>
+    </w:p>
+    <w:p>
+      <w:pPr>
+        <w:pStyle w:val="ListParagraph"/>
+        <w:ind w:left="-284"/>
+      </w:pPr>
+    </w:p>
+    <w:p>
+      <w:pPr>
+        <w:pStyle w:val="ListParagraph"/>
+        <w:ind w:left="-284"/>
+      </w:pPr>
+    </w:p>
+    <w:p>
+      <w:pPr>
+        <w:pStyle w:val="ListParagraph"/>
+        <w:ind w:left="-284"/>
+      </w:pPr>
+    </w:p>
+    <w:p>
+      <w:pPr>
+        <w:pStyle w:val="ListParagraph"/>
+        <w:ind w:left="-284"/>
+      </w:pPr>
+    </w:p>
+    <w:p>
+      <w:pPr>
+        <w:pStyle w:val="ListParagraph"/>
+        <w:ind w:left="-284"/>
+      </w:pPr>
+    </w:p>
+    <w:p>
+      <w:pPr>
+        <w:pStyle w:val="ListParagraph"/>
+        <w:ind w:left="-284"/>
+      </w:pPr>
+    </w:p>
+    <w:p>
+      <w:pPr>
+        <w:pStyle w:val="ListParagraph"/>
+        <w:ind w:left="-284"/>
+      </w:pPr>
+    </w:p>
+    <w:p>
+      <w:pPr>
+        <w:pStyle w:val="Heading1"/>
+        <w:numPr>
+          <w:ilvl w:val="0"/>
+          <w:numId w:val="2"/>
+        </w:numPr>
+      </w:pPr>
+      <w:bookmarkStart w:id="8" w:name="_Toc48654488"/>
+      <w:r>
+        <w:lastRenderedPageBreak/>
+        <w:t>Results</w:t>
+      </w:r>
+      <w:bookmarkEnd w:id="8"/>
+    </w:p>
+    <w:p>
+      <w:pPr>
+        <w:pStyle w:val="ListParagraph"/>
+        <w:ind w:left="-284"/>
+        <w:rPr>
+          <w:b/>
+          <w:bCs/>
+          <w:sz w:val="28"/>
+          <w:szCs w:val="28"/>
+        </w:rPr>
+      </w:pPr>
+    </w:p>
+    <w:p>
+      <w:pPr>
+        <w:pStyle w:val="ListParagraph"/>
+        <w:ind w:left="-284"/>
+      </w:pPr>
+      <w:r>
+        <w:t xml:space="preserve">I used python folium library to visualize geographic details of </w:t>
+      </w:r>
+      <w:r>
+        <w:t>London</w:t>
+      </w:r>
+      <w:r>
+        <w:t xml:space="preserve"> and its boroughs and I created a map of </w:t>
+      </w:r>
+      <w:r>
+        <w:t xml:space="preserve">London </w:t>
+      </w:r>
+      <w:r>
+        <w:t>with boroughs superimposed on top</w:t>
+      </w:r>
+      <w:r>
+        <w:t xml:space="preserve"> based on clusters:</w:t>
+      </w:r>
+    </w:p>
+    <w:p>
+      <w:pPr>
+        <w:pStyle w:val="ListParagraph"/>
+        <w:ind w:left="-284"/>
+      </w:pPr>
+      <w:r>
+        <w:rPr>
+          <w:noProof/>
+        </w:rPr>
+        <w:drawing>
+          <wp:inline distT="0" distB="0" distL="0" distR="0" wp14:anchorId="4ED70C63" wp14:editId="2B030789">
+            <wp:extent cx="5562600" cy="3905250"/>
+            <wp:effectExtent l="0" t="0" r="0" b="0"/>
+            <wp:docPr id="6" name="Picture 6"/>
+            <wp:cNvGraphicFramePr>
+              <a:graphicFrameLocks xmlns:a="http://schemas.openxmlformats.org/drawingml/2006/main" noChangeAspect="1"/>
+            </wp:cNvGraphicFramePr>
+            <a:graphic xmlns:a="http://schemas.openxmlformats.org/drawingml/2006/main">
+              <a:graphicData uri="http://schemas.openxmlformats.org/drawingml/2006/picture">
+                <pic:pic xmlns:pic="http://schemas.openxmlformats.org/drawingml/2006/picture">
+                  <pic:nvPicPr>
+                    <pic:cNvPr id="1" name=""/>
+                    <pic:cNvPicPr/>
+                  </pic:nvPicPr>
+                  <pic:blipFill>
+                    <a:blip r:embed="rId16"/>
+                    <a:stretch>
+                      <a:fillRect/>
+                    </a:stretch>
+                  </pic:blipFill>
+                  <pic:spPr>
+                    <a:xfrm>
+                      <a:off x="0" y="0"/>
+                      <a:ext cx="5562600" cy="3905250"/>
+                    </a:xfrm>
+                    <a:prstGeom prst="rect">
+                      <a:avLst/>
+                    </a:prstGeom>
+                  </pic:spPr>
+                </pic:pic>
+              </a:graphicData>
+            </a:graphic>
+          </wp:inline>
+        </w:drawing>
+      </w:r>
+    </w:p>
+    <w:p>
+      <w:pPr>
+        <w:ind w:left="-284"/>
+      </w:pPr>
+      <w:r>
+        <w:t>Based on this analysis it seems that the Boroughs near London Main city fall under one group</w:t>
+      </w:r>
+      <w:r>
+        <w:t>(</w:t>
+      </w:r>
+      <w:r>
+        <w:rPr>
+          <w:b/>
+          <w:bCs/>
+          <w:color w:val="FF0000"/>
+        </w:rPr>
+        <w:t>cluster 1</w:t>
+      </w:r>
+      <w:r>
+        <w:t>)</w:t>
+      </w:r>
+      <w:r>
+        <w:t xml:space="preserve"> and the Borough’s</w:t>
+      </w:r>
+      <w:r>
+        <w:t xml:space="preserve"> that are further away fall under another group </w:t>
+      </w:r>
+      <w:r>
+        <w:t>(</w:t>
+      </w:r>
+      <w:r>
+        <w:rPr>
+          <w:b/>
+          <w:bCs/>
+          <w:color w:val="7030A0"/>
+        </w:rPr>
+        <w:t>cluster 0</w:t>
+      </w:r>
+      <w:r>
+        <w:t xml:space="preserve">) </w:t>
+      </w:r>
+      <w:r>
+        <w:t>base</w:t>
+      </w:r>
+      <w:r>
+        <w:t xml:space="preserve">d </w:t>
+      </w:r>
+      <w:r>
+        <w:t>on food category.</w:t>
+      </w:r>
+    </w:p>
+    <w:p>
+      <w:pPr>
+        <w:ind w:left="-284"/>
+      </w:pPr>
+      <w:r>
+        <w:t xml:space="preserve">Analysing the clusters further </w:t>
+      </w:r>
+      <w:r>
+        <w:t xml:space="preserve">it was evident that </w:t>
+      </w:r>
+      <w:r>
+        <w:t>coffee shops</w:t>
+      </w:r>
+      <w:r>
+        <w:t xml:space="preserve"> and bakeries are more popular in near the city center (cluster 0)</w:t>
+      </w:r>
+      <w:r>
+        <w:t xml:space="preserve"> whereas Fast Food Restaurants are more popular as we move away from city center(cluster1). Here is the data to </w:t>
+      </w:r>
+      <w:r>
+        <w:t>support the same:</w:t>
+      </w:r>
+    </w:p>
+    <w:p>
+      <w:pPr>
+        <w:ind w:left="-284"/>
+      </w:pPr>
+    </w:p>
+    <w:p>
+      <w:pPr>
+        <w:ind w:left="-284"/>
+      </w:pPr>
+    </w:p>
+    <w:p>
+      <w:pPr>
+        <w:ind w:left="-284"/>
+      </w:pPr>
+    </w:p>
+    <w:p>
+      <w:pPr>
+        <w:ind w:left="-284"/>
+      </w:pPr>
+    </w:p>
+    <w:p>
+      <w:pPr>
+        <w:ind w:left="-284"/>
+      </w:pPr>
+    </w:p>
+    <w:p>
+      <w:pPr>
+        <w:ind w:left="-284"/>
+      </w:pPr>
+    </w:p>
+    <w:p>
+      <w:pPr>
+        <w:ind w:left="-284"/>
+      </w:pPr>
+    </w:p>
+    <w:p>
+      <w:pPr>
+        <w:ind w:left="-284"/>
+      </w:pPr>
+    </w:p>
+    <w:p>
+      <w:pPr>
+        <w:ind w:left="-284"/>
+      </w:pPr>
+    </w:p>
+    <w:p>
+      <w:pPr>
+        <w:ind w:left="-284"/>
+      </w:pPr>
+    </w:p>
+    <w:p>
+      <w:pPr>
+        <w:ind w:left="-284"/>
+      </w:pPr>
+      <w:r>
+        <w:lastRenderedPageBreak/>
+        <w:t>Cluster 0:</w:t>
+      </w:r>
+    </w:p>
+    <w:p>
+      <w:pPr>
+        <w:ind w:left="-284"/>
+      </w:pPr>
+      <w:r>
+        <w:rPr>
+          <w:noProof/>
+        </w:rPr>
+        <w:drawing>
+          <wp:inline distT="0" distB="0" distL="0" distR="0" wp14:anchorId="34DC04E5" wp14:editId="15274BFD">
+            <wp:extent cx="5096786" cy="3509475"/>
+            <wp:effectExtent l="0" t="0" r="8890" b="0"/>
+            <wp:docPr id="7" name="Picture 7"/>
+            <wp:cNvGraphicFramePr>
+              <a:graphicFrameLocks xmlns:a="http://schemas.openxmlformats.org/drawingml/2006/main" noChangeAspect="1"/>
+            </wp:cNvGraphicFramePr>
+            <a:graphic xmlns:a="http://schemas.openxmlformats.org/drawingml/2006/main">
+              <a:graphicData uri="http://schemas.openxmlformats.org/drawingml/2006/picture">
+                <pic:pic xmlns:pic="http://schemas.openxmlformats.org/drawingml/2006/picture">
+                  <pic:nvPicPr>
+                    <pic:cNvPr id="1" name=""/>
+                    <pic:cNvPicPr/>
+                  </pic:nvPicPr>
+                  <pic:blipFill>
+                    <a:blip r:embed="rId17"/>
+                    <a:stretch>
+                      <a:fillRect/>
+                    </a:stretch>
+                  </pic:blipFill>
+                  <pic:spPr>
+                    <a:xfrm>
+                      <a:off x="0" y="0"/>
+                      <a:ext cx="5113777" cy="3521175"/>
+                    </a:xfrm>
+                    <a:prstGeom prst="rect">
+                      <a:avLst/>
+                    </a:prstGeom>
+                  </pic:spPr>
+                </pic:pic>
+              </a:graphicData>
+            </a:graphic>
+          </wp:inline>
+        </w:drawing>
+      </w:r>
+    </w:p>
+    <w:p>
+      <w:pPr>
+        <w:ind w:left="-284"/>
+      </w:pPr>
+      <w:r>
+        <w:t xml:space="preserve">Cluster </w:t>
+      </w:r>
+      <w:r>
+        <w:t>1</w:t>
+      </w:r>
+      <w:r>
+        <w:t>:</w:t>
+      </w:r>
+    </w:p>
+    <w:p>
+      <w:pPr>
+        <w:ind w:left="-284"/>
+      </w:pPr>
+      <w:r>
+        <w:rPr>
+          <w:noProof/>
+        </w:rPr>
+        <w:drawing>
+          <wp:inline distT="0" distB="0" distL="0" distR="0" wp14:anchorId="3EB78160" wp14:editId="782F2AD4">
+            <wp:extent cx="4895849" cy="4174435"/>
+            <wp:effectExtent l="0" t="0" r="635" b="0"/>
+            <wp:docPr id="8" name="Picture 8"/>
+            <wp:cNvGraphicFramePr>
+              <a:graphicFrameLocks xmlns:a="http://schemas.openxmlformats.org/drawingml/2006/main" noChangeAspect="1"/>
+            </wp:cNvGraphicFramePr>
+            <a:graphic xmlns:a="http://schemas.openxmlformats.org/drawingml/2006/main">
+              <a:graphicData uri="http://schemas.openxmlformats.org/drawingml/2006/picture">
+                <pic:pic xmlns:pic="http://schemas.openxmlformats.org/drawingml/2006/picture">
+                  <pic:nvPicPr>
+                    <pic:cNvPr id="1" name=""/>
+                    <pic:cNvPicPr/>
+                  </pic:nvPicPr>
+                  <pic:blipFill>
+                    <a:blip r:embed="rId18"/>
+                    <a:stretch>
+                      <a:fillRect/>
+                    </a:stretch>
+                  </pic:blipFill>
+                  <pic:spPr>
+                    <a:xfrm>
+                      <a:off x="0" y="0"/>
+                      <a:ext cx="4911525" cy="4187801"/>
+                    </a:xfrm>
+                    <a:prstGeom prst="rect">
+                      <a:avLst/>
+                    </a:prstGeom>
+                  </pic:spPr>
+                </pic:pic>
+              </a:graphicData>
+            </a:graphic>
+          </wp:inline>
+        </w:drawing>
+      </w:r>
+    </w:p>
+    <w:p>
+      <w:pPr>
+        <w:ind w:left="-284"/>
+      </w:pPr>
+    </w:p>
+    <w:p>
+      <w:pPr>
+        <w:pStyle w:val="Heading1"/>
+        <w:numPr>
+          <w:ilvl w:val="0"/>
+          <w:numId w:val="2"/>
+        </w:numPr>
+      </w:pPr>
+      <w:bookmarkStart w:id="9" w:name="_Toc48654489"/>
+      <w:r>
+        <w:lastRenderedPageBreak/>
+        <w:t>Discussion</w:t>
+      </w:r>
+      <w:bookmarkEnd w:id="9"/>
+    </w:p>
+    <w:p>
+      <w:pPr>
+        <w:ind w:left="-284"/>
+      </w:pPr>
+      <w:r>
+        <w:t xml:space="preserve">The analysis seems to suggest that coffee shops are more popular which </w:t>
+      </w:r>
+      <w:r>
+        <w:t xml:space="preserve">may be </w:t>
+      </w:r>
+      <w:r>
+        <w:t>because</w:t>
+      </w:r>
+      <w:r>
+        <w:t xml:space="preserve"> people travel from different Boroughs into London City for work</w:t>
+      </w:r>
+      <w:r>
+        <w:t xml:space="preserve"> and rely on coffee shops for their dose of coffee and quick snacks. </w:t>
+      </w:r>
+    </w:p>
+    <w:p>
+      <w:pPr>
+        <w:ind w:left="-284"/>
+      </w:pPr>
+      <w:r>
+        <w:t xml:space="preserve">As there is such a complexity, very different approaches can be tried in clustering and classification studies. Moreover, it is obvious that not every classification method can yield the same </w:t>
+      </w:r>
+      <w:r>
+        <w:t>high-quality</w:t>
+      </w:r>
+      <w:r>
+        <w:t xml:space="preserve"> results for </w:t>
+      </w:r>
+      <w:bookmarkStart w:id="10" w:name="_GoBack"/>
+      <w:bookmarkEnd w:id="10"/>
+      <w:r>
+        <w:t>London</w:t>
+      </w:r>
+      <w:r>
+        <w:t>.</w:t>
+      </w:r>
+      <w:r>
+        <w:t xml:space="preserve"> </w:t>
+      </w:r>
+      <w:r>
+        <w:t>The details were analysed mainly on popularity provided by Foursquare and these may vary considering day of week</w:t>
+      </w:r>
+      <w:r>
+        <w:t xml:space="preserve"> and recent conditions (like COVID-19).</w:t>
+      </w:r>
+    </w:p>
+    <w:p>
+      <w:pPr>
+        <w:pStyle w:val="Heading1"/>
+        <w:numPr>
+          <w:ilvl w:val="0"/>
+          <w:numId w:val="2"/>
+        </w:numPr>
+      </w:pPr>
+      <w:bookmarkStart w:id="11" w:name="_Toc48654490"/>
+      <w:r>
+        <w:t>Conclusion</w:t>
+      </w:r>
+      <w:bookmarkEnd w:id="11"/>
+    </w:p>
+    <w:p>
+      <w:pPr>
+        <w:pStyle w:val="ListParagraph"/>
+        <w:ind w:left="-284"/>
+      </w:pPr>
+      <w:r>
+        <w:t>For a potential new restaurant owner opening a coffee shop near the city centre gives them a good chance of attracting people in the restaurant. Adding coffee (even take away) may be something that existing restaurant owners can look at if they are close to city centre.</w:t>
+      </w:r>
+    </w:p>
+    <w:p>
+      <w:pPr>
+        <w:pStyle w:val="ListParagraph"/>
+        <w:ind w:left="-284"/>
+      </w:pPr>
+    </w:p>
+    <w:p>
+      <w:pPr>
+        <w:pStyle w:val="Heading1"/>
+        <w:numPr>
+          <w:ilvl w:val="0"/>
+          <w:numId w:val="2"/>
+        </w:numPr>
+      </w:pPr>
+      <w:bookmarkStart w:id="12" w:name="_Toc48654491"/>
+      <w:r>
+        <w:t>References:</w:t>
+      </w:r>
+      <w:bookmarkEnd w:id="12"/>
+    </w:p>
+    <w:p>
+      <w:pPr>
+        <w:pStyle w:val="ListParagraph"/>
+        <w:ind w:left="-284"/>
+        <w:rPr>
+          <w:b/>
+          <w:bCs/>
+          <w:sz w:val="28"/>
+          <w:szCs w:val="28"/>
+        </w:rPr>
+      </w:pPr>
+      <w:hyperlink r:id="rId19" w:history="1">
+        <w:r>
+          <w:rPr>
+            <w:rStyle w:val="Hyperlink"/>
+            <w:b/>
+            <w:bCs/>
+            <w:sz w:val="28"/>
+            <w:szCs w:val="28"/>
+          </w:rPr>
+          <w:t>Wiki</w:t>
+        </w:r>
+      </w:hyperlink>
+    </w:p>
+    <w:p>
+      <w:pPr>
+        <w:pStyle w:val="ListParagraph"/>
+        <w:ind w:left="-284"/>
+        <w:rPr>
+          <w:b/>
+          <w:bCs/>
+          <w:sz w:val="28"/>
+          <w:szCs w:val="28"/>
+        </w:rPr>
+      </w:pPr>
+      <w:hyperlink r:id="rId20" w:history="1">
+        <w:r>
+          <w:rPr>
+            <w:rStyle w:val="Hyperlink"/>
+            <w:b/>
+            <w:bCs/>
+            <w:sz w:val="28"/>
+            <w:szCs w:val="28"/>
+          </w:rPr>
+          <w:t>Foursquare</w:t>
+        </w:r>
+      </w:hyperlink>
+    </w:p>
+    <w:p/>
+    <w:p>
+      <w:pPr>
+        <w:ind w:left="-284"/>
+      </w:pPr>
     </w:p>
     <w:sectPr>
       <w:pgSz w:w="11906" w:h="16838"/>
@@ -530,8 +2780,100 @@
       </w:pPr>
     </w:lvl>
   </w:abstractNum>
+  <w:abstractNum w:abstractNumId="1" w15:restartNumberingAfterBreak="0">
+    <w:nsid w:val="59BA0AD0"/>
+    <w:multiLevelType w:val="hybridMultilevel"/>
+    <w:tmpl w:val="F320A1E8"/>
+    <w:lvl w:ilvl="0" w:tplc="0809000F">
+      <w:start w:val="1"/>
+      <w:numFmt w:val="decimal"/>
+      <w:lvlText w:val="%1."/>
+      <w:lvlJc w:val="left"/>
+      <w:pPr>
+        <w:ind w:left="720" w:hanging="360"/>
+      </w:pPr>
+      <w:rPr>
+        <w:rFonts w:hint="default"/>
+      </w:rPr>
+    </w:lvl>
+    <w:lvl w:ilvl="1" w:tplc="08090019" w:tentative="1">
+      <w:start w:val="1"/>
+      <w:numFmt w:val="lowerLetter"/>
+      <w:lvlText w:val="%2."/>
+      <w:lvlJc w:val="left"/>
+      <w:pPr>
+        <w:ind w:left="1440" w:hanging="360"/>
+      </w:pPr>
+    </w:lvl>
+    <w:lvl w:ilvl="2" w:tplc="0809001B" w:tentative="1">
+      <w:start w:val="1"/>
+      <w:numFmt w:val="lowerRoman"/>
+      <w:lvlText w:val="%3."/>
+      <w:lvlJc w:val="right"/>
+      <w:pPr>
+        <w:ind w:left="2160" w:hanging="180"/>
+      </w:pPr>
+    </w:lvl>
+    <w:lvl w:ilvl="3" w:tplc="0809000F" w:tentative="1">
+      <w:start w:val="1"/>
+      <w:numFmt w:val="decimal"/>
+      <w:lvlText w:val="%4."/>
+      <w:lvlJc w:val="left"/>
+      <w:pPr>
+        <w:ind w:left="2880" w:hanging="360"/>
+      </w:pPr>
+    </w:lvl>
+    <w:lvl w:ilvl="4" w:tplc="08090019" w:tentative="1">
+      <w:start w:val="1"/>
+      <w:numFmt w:val="lowerLetter"/>
+      <w:lvlText w:val="%5."/>
+      <w:lvlJc w:val="left"/>
+      <w:pPr>
+        <w:ind w:left="3600" w:hanging="360"/>
+      </w:pPr>
+    </w:lvl>
+    <w:lvl w:ilvl="5" w:tplc="0809001B" w:tentative="1">
+      <w:start w:val="1"/>
+      <w:numFmt w:val="lowerRoman"/>
+      <w:lvlText w:val="%6."/>
+      <w:lvlJc w:val="right"/>
+      <w:pPr>
+        <w:ind w:left="4320" w:hanging="180"/>
+      </w:pPr>
+    </w:lvl>
+    <w:lvl w:ilvl="6" w:tplc="0809000F" w:tentative="1">
+      <w:start w:val="1"/>
+      <w:numFmt w:val="decimal"/>
+      <w:lvlText w:val="%7."/>
+      <w:lvlJc w:val="left"/>
+      <w:pPr>
+        <w:ind w:left="5040" w:hanging="360"/>
+      </w:pPr>
+    </w:lvl>
+    <w:lvl w:ilvl="7" w:tplc="08090019" w:tentative="1">
+      <w:start w:val="1"/>
+      <w:numFmt w:val="lowerLetter"/>
+      <w:lvlText w:val="%8."/>
+      <w:lvlJc w:val="left"/>
+      <w:pPr>
+        <w:ind w:left="5760" w:hanging="360"/>
+      </w:pPr>
+    </w:lvl>
+    <w:lvl w:ilvl="8" w:tplc="0809001B" w:tentative="1">
+      <w:start w:val="1"/>
+      <w:numFmt w:val="lowerRoman"/>
+      <w:lvlText w:val="%9."/>
+      <w:lvlJc w:val="right"/>
+      <w:pPr>
+        <w:ind w:left="6480" w:hanging="180"/>
+      </w:pPr>
+    </w:lvl>
+  </w:abstractNum>
   <w:num w:numId="1">
     <w:abstractNumId w:val="0"/>
+  </w:num>
+  <w:num w:numId="2">
+    <w:abstractNumId w:val="1"/>
   </w:num>
 </w:numbering>
 </file>
@@ -935,10 +3277,52 @@
     <w:name w:val="Normal"/>
     <w:qFormat/>
   </w:style>
+  <w:style w:type="paragraph" w:styleId="Heading1">
+    <w:name w:val="heading 1"/>
+    <w:basedOn w:val="Normal"/>
+    <w:next w:val="Normal"/>
+    <w:link w:val="Heading1Char"/>
+    <w:uiPriority w:val="9"/>
+    <w:qFormat/>
+    <w:rsid w:val="00650E88"/>
+    <w:pPr>
+      <w:keepNext/>
+      <w:keepLines/>
+      <w:spacing w:before="240" w:after="0"/>
+      <w:outlineLvl w:val="0"/>
+    </w:pPr>
+    <w:rPr>
+      <w:rFonts w:asciiTheme="majorHAnsi" w:eastAsiaTheme="majorEastAsia" w:hAnsiTheme="majorHAnsi" w:cstheme="majorBidi"/>
+      <w:color w:val="2F5496" w:themeColor="accent1" w:themeShade="BF"/>
+      <w:sz w:val="32"/>
+      <w:szCs w:val="32"/>
+    </w:rPr>
+  </w:style>
+  <w:style w:type="paragraph" w:styleId="Heading2">
+    <w:name w:val="heading 2"/>
+    <w:basedOn w:val="Normal"/>
+    <w:next w:val="Normal"/>
+    <w:link w:val="Heading2Char"/>
+    <w:uiPriority w:val="9"/>
+    <w:unhideWhenUsed/>
+    <w:qFormat/>
+    <w:rsid w:val="004517EE"/>
+    <w:pPr>
+      <w:keepNext/>
+      <w:keepLines/>
+      <w:spacing w:before="40" w:after="0"/>
+      <w:outlineLvl w:val="1"/>
+    </w:pPr>
+    <w:rPr>
+      <w:rFonts w:asciiTheme="majorHAnsi" w:eastAsiaTheme="majorEastAsia" w:hAnsiTheme="majorHAnsi" w:cstheme="majorBidi"/>
+      <w:color w:val="2F5496" w:themeColor="accent1" w:themeShade="BF"/>
+      <w:sz w:val="26"/>
+      <w:szCs w:val="26"/>
+    </w:rPr>
+  </w:style>
   <w:style w:type="character" w:default="1" w:styleId="DefaultParagraphFont">
     <w:name w:val="Default Paragraph Font"/>
     <w:uiPriority w:val="1"/>
-    <w:semiHidden/>
     <w:unhideWhenUsed/>
   </w:style>
   <w:style w:type="table" w:default="1" w:styleId="TableNormal">
@@ -977,13 +3361,90 @@
     <w:name w:val="Hyperlink"/>
     <w:basedOn w:val="DefaultParagraphFont"/>
     <w:uiPriority w:val="99"/>
-    <w:semiHidden/>
     <w:unhideWhenUsed/>
     <w:rsid w:val="007C2C8D"/>
     <w:rPr>
       <w:color w:val="0000FF"/>
       <w:u w:val="single"/>
     </w:rPr>
+  </w:style>
+  <w:style w:type="character" w:styleId="UnresolvedMention">
+    <w:name w:val="Unresolved Mention"/>
+    <w:basedOn w:val="DefaultParagraphFont"/>
+    <w:uiPriority w:val="99"/>
+    <w:semiHidden/>
+    <w:unhideWhenUsed/>
+    <w:rsid w:val="00CD2CBB"/>
+    <w:rPr>
+      <w:color w:val="605E5C"/>
+      <w:shd w:val="clear" w:color="auto" w:fill="E1DFDD"/>
+    </w:rPr>
+  </w:style>
+  <w:style w:type="character" w:customStyle="1" w:styleId="Heading1Char">
+    <w:name w:val="Heading 1 Char"/>
+    <w:basedOn w:val="DefaultParagraphFont"/>
+    <w:link w:val="Heading1"/>
+    <w:uiPriority w:val="9"/>
+    <w:rsid w:val="00650E88"/>
+    <w:rPr>
+      <w:rFonts w:asciiTheme="majorHAnsi" w:eastAsiaTheme="majorEastAsia" w:hAnsiTheme="majorHAnsi" w:cstheme="majorBidi"/>
+      <w:color w:val="2F5496" w:themeColor="accent1" w:themeShade="BF"/>
+      <w:sz w:val="32"/>
+      <w:szCs w:val="32"/>
+    </w:rPr>
+  </w:style>
+  <w:style w:type="paragraph" w:styleId="TOCHeading">
+    <w:name w:val="TOC Heading"/>
+    <w:basedOn w:val="Heading1"/>
+    <w:next w:val="Normal"/>
+    <w:uiPriority w:val="39"/>
+    <w:unhideWhenUsed/>
+    <w:qFormat/>
+    <w:rsid w:val="00650E88"/>
+    <w:pPr>
+      <w:outlineLvl w:val="9"/>
+    </w:pPr>
+    <w:rPr>
+      <w:lang w:val="en-US"/>
+    </w:rPr>
+  </w:style>
+  <w:style w:type="character" w:customStyle="1" w:styleId="Heading2Char">
+    <w:name w:val="Heading 2 Char"/>
+    <w:basedOn w:val="DefaultParagraphFont"/>
+    <w:link w:val="Heading2"/>
+    <w:uiPriority w:val="9"/>
+    <w:rsid w:val="004517EE"/>
+    <w:rPr>
+      <w:rFonts w:asciiTheme="majorHAnsi" w:eastAsiaTheme="majorEastAsia" w:hAnsiTheme="majorHAnsi" w:cstheme="majorBidi"/>
+      <w:color w:val="2F5496" w:themeColor="accent1" w:themeShade="BF"/>
+      <w:sz w:val="26"/>
+      <w:szCs w:val="26"/>
+    </w:rPr>
+  </w:style>
+  <w:style w:type="paragraph" w:styleId="TOC1">
+    <w:name w:val="toc 1"/>
+    <w:basedOn w:val="Normal"/>
+    <w:next w:val="Normal"/>
+    <w:autoRedefine/>
+    <w:uiPriority w:val="39"/>
+    <w:unhideWhenUsed/>
+    <w:rsid w:val="00BE6A11"/>
+    <w:pPr>
+      <w:spacing w:after="100"/>
+    </w:pPr>
+  </w:style>
+  <w:style w:type="paragraph" w:styleId="TOC2">
+    <w:name w:val="toc 2"/>
+    <w:basedOn w:val="Normal"/>
+    <w:next w:val="Normal"/>
+    <w:autoRedefine/>
+    <w:uiPriority w:val="39"/>
+    <w:unhideWhenUsed/>
+    <w:rsid w:val="00BE6A11"/>
+    <w:pPr>
+      <w:spacing w:after="100"/>
+      <w:ind w:left="220"/>
+    </w:pPr>
   </w:style>
 </w:styles>
 </file>
@@ -1284,21 +3745,6 @@
 </file>
 
 <file path=customXml/item1.xml><?xml version="1.0" encoding="utf-8"?>
-<p:properties xmlns:p="http://schemas.microsoft.com/office/2006/metadata/properties" xmlns:xsi="http://www.w3.org/2001/XMLSchema-instance" xmlns:pc="http://schemas.microsoft.com/office/infopath/2007/PartnerControls">
-  <documentManagement/>
-</p:properties>
-</file>
-
-<file path=customXml/item2.xml><?xml version="1.0" encoding="utf-8"?>
-<?mso-contentType ?>
-<FormTemplates xmlns="http://schemas.microsoft.com/sharepoint/v3/contenttype/forms">
-  <Display>DocumentLibraryForm</Display>
-  <Edit>DocumentLibraryForm</Edit>
-  <New>DocumentLibraryForm</New>
-</FormTemplates>
-</file>
-
-<file path=customXml/item3.xml><?xml version="1.0" encoding="utf-8"?>
 <ct:contentTypeSchema xmlns:ct="http://schemas.microsoft.com/office/2006/metadata/contentType" xmlns:ma="http://schemas.microsoft.com/office/2006/metadata/properties/metaAttributes" ct:_="" ma:_="" ma:contentTypeName="Document" ma:contentTypeID="0x010100AB5CD9E0C29DD14394647542B653FF4E" ma:contentTypeVersion="10" ma:contentTypeDescription="Create a new document." ma:contentTypeScope="" ma:versionID="5305f11141a9b622f37da7f08f380de5">
   <xsd:schema xmlns:xsd="http://www.w3.org/2001/XMLSchema" xmlns:xs="http://www.w3.org/2001/XMLSchema" xmlns:p="http://schemas.microsoft.com/office/2006/metadata/properties" xmlns:ns3="be29f259-9163-4389-a2d9-d5f332e6a4c4" targetNamespace="http://schemas.microsoft.com/office/2006/metadata/properties" ma:root="true" ma:fieldsID="5698f0a67cc797f07b075c2dd9c214ea" ns3:_="">
     <xsd:import namespace="be29f259-9163-4389-a2d9-d5f332e6a4c4"/>
@@ -1482,24 +3928,26 @@
 </ct:contentTypeSchema>
 </file>
 
-<file path=customXml/itemProps1.xml><?xml version="1.0" encoding="utf-8"?>
-<ds:datastoreItem xmlns:ds="http://schemas.openxmlformats.org/officeDocument/2006/customXml" ds:itemID="{448F7C2E-E1B5-43BD-9ADF-807D9873E810}">
-  <ds:schemaRefs>
-    <ds:schemaRef ds:uri="http://schemas.microsoft.com/office/2006/metadata/properties"/>
-    <ds:schemaRef ds:uri="http://schemas.microsoft.com/office/infopath/2007/PartnerControls"/>
-  </ds:schemaRefs>
-</ds:datastoreItem>
+<file path=customXml/item2.xml><?xml version="1.0" encoding="utf-8"?>
+<?mso-contentType ?>
+<FormTemplates xmlns="http://schemas.microsoft.com/sharepoint/v3/contenttype/forms">
+  <Display>DocumentLibraryForm</Display>
+  <Edit>DocumentLibraryForm</Edit>
+  <New>DocumentLibraryForm</New>
+</FormTemplates>
 </file>
 
-<file path=customXml/itemProps2.xml><?xml version="1.0" encoding="utf-8"?>
-<ds:datastoreItem xmlns:ds="http://schemas.openxmlformats.org/officeDocument/2006/customXml" ds:itemID="{782F7A1B-728B-4135-96A7-022629891C7C}">
-  <ds:schemaRefs>
-    <ds:schemaRef ds:uri="http://schemas.microsoft.com/sharepoint/v3/contenttype/forms"/>
-  </ds:schemaRefs>
-</ds:datastoreItem>
+<file path=customXml/item3.xml><?xml version="1.0" encoding="utf-8"?>
+<p:properties xmlns:p="http://schemas.microsoft.com/office/2006/metadata/properties" xmlns:xsi="http://www.w3.org/2001/XMLSchema-instance" xmlns:pc="http://schemas.microsoft.com/office/infopath/2007/PartnerControls">
+  <documentManagement/>
+</p:properties>
 </file>
 
-<file path=customXml/itemProps3.xml><?xml version="1.0" encoding="utf-8"?>
+<file path=customXml/item4.xml><?xml version="1.0" encoding="utf-8"?>
+<b:Sources xmlns:b="http://schemas.openxmlformats.org/officeDocument/2006/bibliography" xmlns="http://schemas.openxmlformats.org/officeDocument/2006/bibliography" SelectedStyle="\APASixthEditionOfficeOnline.xsl" StyleName="APA" Version="6"/>
+</file>
+
+<file path=customXml/itemProps1.xml><?xml version="1.0" encoding="utf-8"?>
 <ds:datastoreItem xmlns:ds="http://schemas.openxmlformats.org/officeDocument/2006/customXml" ds:itemID="{F14D0B2E-CBDC-407A-A614-3791864285C3}">
   <ds:schemaRefs>
     <ds:schemaRef ds:uri="http://schemas.microsoft.com/office/2006/metadata/contentType"/>
@@ -1515,4 +3963,29 @@
     <ds:schemaRef ds:uri="http://schemas.microsoft.com/internal/obd"/>
   </ds:schemaRefs>
 </ds:datastoreItem>
+</file>
+
+<file path=customXml/itemProps2.xml><?xml version="1.0" encoding="utf-8"?>
+<ds:datastoreItem xmlns:ds="http://schemas.openxmlformats.org/officeDocument/2006/customXml" ds:itemID="{782F7A1B-728B-4135-96A7-022629891C7C}">
+  <ds:schemaRefs>
+    <ds:schemaRef ds:uri="http://schemas.microsoft.com/sharepoint/v3/contenttype/forms"/>
+  </ds:schemaRefs>
+</ds:datastoreItem>
+</file>
+
+<file path=customXml/itemProps3.xml><?xml version="1.0" encoding="utf-8"?>
+<ds:datastoreItem xmlns:ds="http://schemas.openxmlformats.org/officeDocument/2006/customXml" ds:itemID="{448F7C2E-E1B5-43BD-9ADF-807D9873E810}">
+  <ds:schemaRefs>
+    <ds:schemaRef ds:uri="http://schemas.microsoft.com/office/2006/metadata/properties"/>
+    <ds:schemaRef ds:uri="http://schemas.microsoft.com/office/infopath/2007/PartnerControls"/>
+  </ds:schemaRefs>
+</ds:datastoreItem>
+</file>
+
+<file path=customXml/itemProps4.xml><?xml version="1.0" encoding="utf-8"?>
+<ds:datastoreItem xmlns:ds="http://schemas.openxmlformats.org/officeDocument/2006/customXml" ds:itemID="{654675F3-7F9F-498D-9109-1CFF769AFD18}">
+  <ds:schemaRefs>
+    <ds:schemaRef ds:uri="http://schemas.openxmlformats.org/officeDocument/2006/bibliography"/>
+  </ds:schemaRefs>
+</ds:datastoreItem>
 </file>
</xml_diff>